<commit_message>
HW 2 and KH
</commit_message>
<xml_diff>
--- a/Professional/3-PhD/Knight-Hennessy/Short-Essay-Brain-Dump.docx
+++ b/Professional/3-PhD/Knight-Hennessy/Short-Essay-Brain-Dump.docx
@@ -573,16 +573,7 @@
           <w:kern w:val="0"/>
           <w14:ligatures w14:val="none"/>
         </w:rPr>
-        <w:t>, where my</w:t>
-      </w:r>
-      <w:r>
-        <w:rPr>
-          <w:rFonts w:ascii="Times New Roman" w:eastAsia="Times New Roman" w:hAnsi="Times New Roman" w:cs="Times New Roman"/>
-          <w:color w:val="2E2D29"/>
-          <w:kern w:val="0"/>
-          <w14:ligatures w14:val="none"/>
-        </w:rPr>
-        <w:t xml:space="preserve"> first job was fixing houses and cars with my uncle and dad </w:t>
+        <w:t xml:space="preserve">, where my first job was fixing houses and cars with my uncle and dad </w:t>
       </w:r>
     </w:p>
     <w:p>
@@ -733,6 +724,267 @@
           <w14:ligatures w14:val="none"/>
         </w:rPr>
       </w:pPr>
+    </w:p>
+    <w:p>
+      <w:pPr>
+        <w:shd w:val="clear" w:color="auto" w:fill="FFFFFF"/>
+        <w:spacing w:after="0" w:line="240" w:lineRule="auto"/>
+        <w:ind w:left="360"/>
+        <w:rPr>
+          <w:rFonts w:ascii="Times New Roman" w:eastAsia="Times New Roman" w:hAnsi="Times New Roman" w:cs="Times New Roman"/>
+          <w:color w:val="2E2D29"/>
+          <w:kern w:val="0"/>
+          <w14:ligatures w14:val="none"/>
+        </w:rPr>
+      </w:pPr>
+      <w:r>
+        <w:rPr>
+          <w:rFonts w:ascii="Times New Roman" w:eastAsia="Times New Roman" w:hAnsi="Times New Roman" w:cs="Times New Roman"/>
+          <w:color w:val="2E2D29"/>
+          <w:kern w:val="0"/>
+          <w14:ligatures w14:val="none"/>
+        </w:rPr>
+        <w:t xml:space="preserve">Growing up food was so important to </w:t>
+      </w:r>
+      <w:proofErr w:type="gramStart"/>
+      <w:r>
+        <w:rPr>
+          <w:rFonts w:ascii="Times New Roman" w:eastAsia="Times New Roman" w:hAnsi="Times New Roman" w:cs="Times New Roman"/>
+          <w:color w:val="2E2D29"/>
+          <w:kern w:val="0"/>
+          <w14:ligatures w14:val="none"/>
+        </w:rPr>
+        <w:t>my family and I,</w:t>
+      </w:r>
+      <w:proofErr w:type="gramEnd"/>
+      <w:r>
+        <w:rPr>
+          <w:rFonts w:ascii="Times New Roman" w:eastAsia="Times New Roman" w:hAnsi="Times New Roman" w:cs="Times New Roman"/>
+          <w:color w:val="2E2D29"/>
+          <w:kern w:val="0"/>
+          <w14:ligatures w14:val="none"/>
+        </w:rPr>
+        <w:t xml:space="preserve"> it was a means to get together to not only fill our stomachs but our hearts as well by spending time together. My parents are both refuges from the Vietnam war. Coming over and starting a new life, they traded the struggle of war and almost losing their lives for a second chance at life here in the states. They did everything they could to raise my 4 siblings and I. We grew up in section 8 housing and government assistance. My mom would always know how to make food stretch, somehow feeding four kids. </w:t>
+      </w:r>
+      <w:proofErr w:type="gramStart"/>
+      <w:r>
+        <w:rPr>
+          <w:rFonts w:ascii="Times New Roman" w:eastAsia="Times New Roman" w:hAnsi="Times New Roman" w:cs="Times New Roman"/>
+          <w:color w:val="2E2D29"/>
+          <w:kern w:val="0"/>
+          <w14:ligatures w14:val="none"/>
+        </w:rPr>
+        <w:t>Luckily</w:t>
+      </w:r>
+      <w:proofErr w:type="gramEnd"/>
+      <w:r>
+        <w:rPr>
+          <w:rFonts w:ascii="Times New Roman" w:eastAsia="Times New Roman" w:hAnsi="Times New Roman" w:cs="Times New Roman"/>
+          <w:color w:val="2E2D29"/>
+          <w:kern w:val="0"/>
+          <w14:ligatures w14:val="none"/>
+        </w:rPr>
+        <w:t xml:space="preserve"> we were offered free breakfast and lunch at </w:t>
+      </w:r>
+      <w:proofErr w:type="gramStart"/>
+      <w:r>
+        <w:rPr>
+          <w:rFonts w:ascii="Times New Roman" w:eastAsia="Times New Roman" w:hAnsi="Times New Roman" w:cs="Times New Roman"/>
+          <w:color w:val="2E2D29"/>
+          <w:kern w:val="0"/>
+          <w14:ligatures w14:val="none"/>
+        </w:rPr>
+        <w:t>school</w:t>
+      </w:r>
+      <w:proofErr w:type="gramEnd"/>
+      <w:r>
+        <w:rPr>
+          <w:rFonts w:ascii="Times New Roman" w:eastAsia="Times New Roman" w:hAnsi="Times New Roman" w:cs="Times New Roman"/>
+          <w:color w:val="2E2D29"/>
+          <w:kern w:val="0"/>
+          <w14:ligatures w14:val="none"/>
+        </w:rPr>
+        <w:t xml:space="preserve"> and they would send us home with perishable food. My mom would somehow make </w:t>
+      </w:r>
+      <w:proofErr w:type="gramStart"/>
+      <w:r>
+        <w:rPr>
+          <w:rFonts w:ascii="Times New Roman" w:eastAsia="Times New Roman" w:hAnsi="Times New Roman" w:cs="Times New Roman"/>
+          <w:color w:val="2E2D29"/>
+          <w:kern w:val="0"/>
+          <w14:ligatures w14:val="none"/>
+        </w:rPr>
+        <w:t>all of</w:t>
+      </w:r>
+      <w:proofErr w:type="gramEnd"/>
+      <w:r>
+        <w:rPr>
+          <w:rFonts w:ascii="Times New Roman" w:eastAsia="Times New Roman" w:hAnsi="Times New Roman" w:cs="Times New Roman"/>
+          <w:color w:val="2E2D29"/>
+          <w:kern w:val="0"/>
+          <w14:ligatures w14:val="none"/>
+        </w:rPr>
+        <w:t xml:space="preserve"> that food stretch and was able to feed all 4 kids </w:t>
+      </w:r>
+      <w:proofErr w:type="gramStart"/>
+      <w:r>
+        <w:rPr>
+          <w:rFonts w:ascii="Times New Roman" w:eastAsia="Times New Roman" w:hAnsi="Times New Roman" w:cs="Times New Roman"/>
+          <w:color w:val="2E2D29"/>
+          <w:kern w:val="0"/>
+          <w14:ligatures w14:val="none"/>
+        </w:rPr>
+        <w:t>off of</w:t>
+      </w:r>
+      <w:proofErr w:type="gramEnd"/>
+      <w:r>
+        <w:rPr>
+          <w:rFonts w:ascii="Times New Roman" w:eastAsia="Times New Roman" w:hAnsi="Times New Roman" w:cs="Times New Roman"/>
+          <w:color w:val="2E2D29"/>
+          <w:kern w:val="0"/>
+          <w14:ligatures w14:val="none"/>
+        </w:rPr>
+        <w:t xml:space="preserve"> that. For dinner she would often make hard shell tacos or </w:t>
+      </w:r>
+      <w:proofErr w:type="gramStart"/>
+      <w:r>
+        <w:rPr>
+          <w:rFonts w:ascii="Times New Roman" w:eastAsia="Times New Roman" w:hAnsi="Times New Roman" w:cs="Times New Roman"/>
+          <w:color w:val="2E2D29"/>
+          <w:kern w:val="0"/>
+          <w14:ligatures w14:val="none"/>
+        </w:rPr>
+        <w:t>fry up</w:t>
+      </w:r>
+      <w:proofErr w:type="gramEnd"/>
+      <w:r>
+        <w:rPr>
+          <w:rFonts w:ascii="Times New Roman" w:eastAsia="Times New Roman" w:hAnsi="Times New Roman" w:cs="Times New Roman"/>
+          <w:color w:val="2E2D29"/>
+          <w:kern w:val="0"/>
+          <w14:ligatures w14:val="none"/>
+        </w:rPr>
+        <w:t xml:space="preserve"> eggs with rice and fish sauce. 1 egg for each person in a family of 6, half a carton of eggs when a dozen used to be about $2 that would be dinner for our family for years. Sometimes dinner would be a combo dinner from a Burger King, KFC, or Subway coupon. I was always excited for school because they would have my favorite things in the cafeteria, my favorite being breakfast pizza in the morning and </w:t>
+      </w:r>
+      <w:proofErr w:type="spellStart"/>
+      <w:r>
+        <w:rPr>
+          <w:rFonts w:ascii="Times New Roman" w:eastAsia="Times New Roman" w:hAnsi="Times New Roman" w:cs="Times New Roman"/>
+          <w:color w:val="2E2D29"/>
+          <w:kern w:val="0"/>
+          <w14:ligatures w14:val="none"/>
+        </w:rPr>
+        <w:t>crispitos</w:t>
+      </w:r>
+      <w:proofErr w:type="spellEnd"/>
+      <w:r>
+        <w:rPr>
+          <w:rFonts w:ascii="Times New Roman" w:eastAsia="Times New Roman" w:hAnsi="Times New Roman" w:cs="Times New Roman"/>
+          <w:color w:val="2E2D29"/>
+          <w:kern w:val="0"/>
+          <w14:ligatures w14:val="none"/>
+        </w:rPr>
+        <w:t xml:space="preserve"> for lunch. My parents did the best they could to raise my siblings and </w:t>
+      </w:r>
+      <w:proofErr w:type="gramStart"/>
+      <w:r>
+        <w:rPr>
+          <w:rFonts w:ascii="Times New Roman" w:eastAsia="Times New Roman" w:hAnsi="Times New Roman" w:cs="Times New Roman"/>
+          <w:color w:val="2E2D29"/>
+          <w:kern w:val="0"/>
+          <w14:ligatures w14:val="none"/>
+        </w:rPr>
+        <w:t>I even</w:t>
+      </w:r>
+      <w:proofErr w:type="gramEnd"/>
+      <w:r>
+        <w:rPr>
+          <w:rFonts w:ascii="Times New Roman" w:eastAsia="Times New Roman" w:hAnsi="Times New Roman" w:cs="Times New Roman"/>
+          <w:color w:val="2E2D29"/>
+          <w:kern w:val="0"/>
+          <w14:ligatures w14:val="none"/>
+        </w:rPr>
+        <w:t xml:space="preserve"> though they didn’t have the role models they needed. My </w:t>
+      </w:r>
+      <w:proofErr w:type="gramStart"/>
+      <w:r>
+        <w:rPr>
+          <w:rFonts w:ascii="Times New Roman" w:eastAsia="Times New Roman" w:hAnsi="Times New Roman" w:cs="Times New Roman"/>
+          <w:color w:val="2E2D29"/>
+          <w:kern w:val="0"/>
+          <w14:ligatures w14:val="none"/>
+        </w:rPr>
+        <w:t>mot</w:t>
+      </w:r>
+      <w:r>
+        <w:rPr>
+          <w:rFonts w:ascii="Times New Roman" w:eastAsia="Times New Roman" w:hAnsi="Times New Roman" w:cs="Times New Roman"/>
+          <w:color w:val="2E2D29"/>
+          <w:kern w:val="0"/>
+          <w14:ligatures w14:val="none"/>
+        </w:rPr>
+        <w:t>hers</w:t>
+      </w:r>
+      <w:proofErr w:type="gramEnd"/>
+      <w:r>
+        <w:rPr>
+          <w:rFonts w:ascii="Times New Roman" w:eastAsia="Times New Roman" w:hAnsi="Times New Roman" w:cs="Times New Roman"/>
+          <w:color w:val="2E2D29"/>
+          <w:kern w:val="0"/>
+          <w14:ligatures w14:val="none"/>
+        </w:rPr>
+        <w:t xml:space="preserve"> father was a prisoner of war for nearly a </w:t>
+      </w:r>
+      <w:proofErr w:type="gramStart"/>
+      <w:r>
+        <w:rPr>
+          <w:rFonts w:ascii="Times New Roman" w:eastAsia="Times New Roman" w:hAnsi="Times New Roman" w:cs="Times New Roman"/>
+          <w:color w:val="2E2D29"/>
+          <w:kern w:val="0"/>
+          <w14:ligatures w14:val="none"/>
+        </w:rPr>
+        <w:t>decade</w:t>
+      </w:r>
+      <w:proofErr w:type="gramEnd"/>
+      <w:r>
+        <w:rPr>
+          <w:rFonts w:ascii="Times New Roman" w:eastAsia="Times New Roman" w:hAnsi="Times New Roman" w:cs="Times New Roman"/>
+          <w:color w:val="2E2D29"/>
+          <w:kern w:val="0"/>
+          <w14:ligatures w14:val="none"/>
+        </w:rPr>
+        <w:t xml:space="preserve"> and she didn’t even meet him until he was released. My father fled with 2 out of his 7 siblings when he was just 11 years old, losing his father along the way. That generational trauma of war, poverty, and survival played out in their marriage as well and led to emotional and physical abuse which led to their separation. School was always a safe space for me, I was always fed and taken </w:t>
+      </w:r>
+      <w:r>
+        <w:rPr>
+          <w:rFonts w:ascii="Times New Roman" w:eastAsia="Times New Roman" w:hAnsi="Times New Roman" w:cs="Times New Roman"/>
+          <w:color w:val="2E2D29"/>
+          <w:kern w:val="0"/>
+          <w14:ligatures w14:val="none"/>
+        </w:rPr>
+        <w:lastRenderedPageBreak/>
+        <w:t xml:space="preserve">care from 8 am to 3 pm 180 days of the year. This safe environment was where I was able to cultivate a deep sense of learning and exploring. In </w:t>
+      </w:r>
+      <w:proofErr w:type="spellStart"/>
+      <w:r>
+        <w:rPr>
+          <w:rFonts w:ascii="Times New Roman" w:eastAsia="Times New Roman" w:hAnsi="Times New Roman" w:cs="Times New Roman"/>
+          <w:color w:val="2E2D29"/>
+          <w:kern w:val="0"/>
+          <w14:ligatures w14:val="none"/>
+        </w:rPr>
+        <w:t>kindegartden</w:t>
+      </w:r>
+      <w:proofErr w:type="spellEnd"/>
+      <w:r>
+        <w:rPr>
+          <w:rFonts w:ascii="Times New Roman" w:eastAsia="Times New Roman" w:hAnsi="Times New Roman" w:cs="Times New Roman"/>
+          <w:color w:val="2E2D29"/>
+          <w:kern w:val="0"/>
+          <w14:ligatures w14:val="none"/>
+        </w:rPr>
+        <w:t xml:space="preserve"> my passion for space started when I found a series of books about the solar system. </w:t>
+      </w:r>
     </w:p>
     <w:p>
       <w:pPr>
@@ -1448,6 +1700,7 @@
   <w:style w:type="character" w:default="1" w:styleId="DefaultParagraphFont">
     <w:name w:val="Default Paragraph Font"/>
     <w:uiPriority w:val="1"/>
+    <w:semiHidden/>
     <w:unhideWhenUsed/>
   </w:style>
   <w:style w:type="table" w:default="1" w:styleId="TableNormal">

</xml_diff>

<commit_message>
KH and project updates
</commit_message>
<xml_diff>
--- a/Professional/3-PhD/Knight-Hennessy/Short-Essay-Brain-Dump.docx
+++ b/Professional/3-PhD/Knight-Hennessy/Short-Essay-Brain-Dump.docx
@@ -199,21 +199,7 @@
         <w:rPr>
           <w:rFonts w:ascii="Times New Roman" w:hAnsi="Times New Roman" w:cs="Times New Roman"/>
         </w:rPr>
-        <w:t xml:space="preserve">Again, removing the barriers for these students so they can focus on their professional and academic endeavors, while the lab is able to provide </w:t>
-      </w:r>
-      <w:proofErr w:type="gramStart"/>
-      <w:r>
-        <w:rPr>
-          <w:rFonts w:ascii="Times New Roman" w:hAnsi="Times New Roman" w:cs="Times New Roman"/>
-        </w:rPr>
-        <w:t>and</w:t>
-      </w:r>
-      <w:proofErr w:type="gramEnd"/>
-      <w:r>
-        <w:rPr>
-          <w:rFonts w:ascii="Times New Roman" w:hAnsi="Times New Roman" w:cs="Times New Roman"/>
-        </w:rPr>
-        <w:t xml:space="preserve"> inclusive, safe, and welcoming environment for students to grow. </w:t>
+        <w:t xml:space="preserve">Again, removing the barriers for these students so they can focus on their professional and academic endeavors, while the lab is able to provide and inclusive, safe, and welcoming environment for students to grow. </w:t>
       </w:r>
     </w:p>
     <w:p>
@@ -321,6 +307,90 @@
     </w:p>
     <w:p>
       <w:pPr>
+        <w:pStyle w:val="NormalWeb"/>
+        <w:ind w:left="720"/>
+      </w:pPr>
+      <w:proofErr w:type="spellStart"/>
+      <w:r>
+        <w:t>i</w:t>
+      </w:r>
+      <w:proofErr w:type="spellEnd"/>
+      <w:r>
+        <w:t xml:space="preserve"> think </w:t>
+      </w:r>
+      <w:proofErr w:type="spellStart"/>
+      <w:r>
+        <w:t>i</w:t>
+      </w:r>
+      <w:proofErr w:type="spellEnd"/>
+      <w:r>
+        <w:t xml:space="preserve"> can talk about the time when a professor got mad at me for helping students create a final exam study document. the context is that a had a group of students that would show up </w:t>
+      </w:r>
+      <w:proofErr w:type="spellStart"/>
+      <w:r>
+        <w:t>t</w:t>
+      </w:r>
+      <w:proofErr w:type="spellEnd"/>
+      <w:r>
+        <w:t xml:space="preserve"> my office hours for </w:t>
+      </w:r>
+      <w:proofErr w:type="spellStart"/>
+      <w:r>
+        <w:t>astornomy</w:t>
+      </w:r>
+      <w:proofErr w:type="spellEnd"/>
+      <w:r>
+        <w:t xml:space="preserve"> and the professor didn't make them or </w:t>
+      </w:r>
+      <w:proofErr w:type="spellStart"/>
+      <w:r>
+        <w:t>didnt</w:t>
+      </w:r>
+      <w:proofErr w:type="spellEnd"/>
+      <w:r>
+        <w:t xml:space="preserve">' </w:t>
+      </w:r>
+      <w:proofErr w:type="spellStart"/>
+      <w:r>
+        <w:t>rpovide</w:t>
+      </w:r>
+      <w:proofErr w:type="spellEnd"/>
+      <w:r>
+        <w:t xml:space="preserve"> a study guide for them. this is a </w:t>
+      </w:r>
+      <w:proofErr w:type="spellStart"/>
+      <w:r>
+        <w:t>frehsman</w:t>
+      </w:r>
+      <w:proofErr w:type="spellEnd"/>
+      <w:r>
+        <w:t xml:space="preserve"> level class and they </w:t>
+      </w:r>
+      <w:r>
+        <w:t xml:space="preserve">didn’t know how to prepare for the exam. The students don’t come from STEM backgrounds so they were very nervous for this exam. </w:t>
+      </w:r>
+      <w:r>
+        <w:t xml:space="preserve">When the students would come to office hours they would ask me if I could make a practice exam for them but I told them that I couldn’t do it for them but I can help them make one. I guided them into making their own by first going through the slides with them then seeing where they got stuck. From there I would have students that were more comfortable in this subject take a lead and develop questions as other students covered other subjects. Then we would separate into groups while everyone would take notes within their groups and teach each other. From there the groups would look at </w:t>
+      </w:r>
+      <w:proofErr w:type="spellStart"/>
+      <w:r>
+        <w:t>each others</w:t>
+      </w:r>
+      <w:proofErr w:type="spellEnd"/>
+      <w:r>
+        <w:t xml:space="preserve"> notes and develop a larger final exam study guide. The professor found out about this and talked to me one on one about doing this for the students. The professor felt that it was unfair that I was doing all of this for the students and that I was doing all of the work for them. I was reluctant at first but decided to speak with him about the matter. I understood where he was coming from but I also explained him my perspective too. He was a new professor and this was his first time teaching undergraduate students from this background. So I explained to him that they don’t have the same background and have different study methods. And they are also freshman in their first STEM class ever and a lot of them were intimidated by that. I know it’s wrong to do the work for them, but as a teaching assistant </w:t>
+      </w:r>
+    </w:p>
+    <w:p>
+      <w:pPr>
+        <w:ind w:left="1080"/>
+        <w:rPr>
+          <w:rFonts w:ascii="Times New Roman" w:hAnsi="Times New Roman" w:cs="Times New Roman"/>
+        </w:rPr>
+      </w:pPr>
+    </w:p>
+    <w:p>
+      <w:pPr>
         <w:pStyle w:val="ListParagraph"/>
         <w:numPr>
           <w:ilvl w:val="1"/>
@@ -330,7 +400,6 @@
           <w:rFonts w:ascii="Times New Roman" w:hAnsi="Times New Roman" w:cs="Times New Roman"/>
         </w:rPr>
       </w:pPr>
-      <w:proofErr w:type="gramStart"/>
       <w:r>
         <w:rPr>
           <w:rFonts w:ascii="Times New Roman" w:hAnsi="Times New Roman" w:cs="Times New Roman"/>
@@ -349,7 +418,6 @@
         </w:rPr>
         <w:t>l</w:t>
       </w:r>
-      <w:proofErr w:type="gramEnd"/>
       <w:r>
         <w:rPr>
           <w:rFonts w:ascii="Times New Roman" w:hAnsi="Times New Roman" w:cs="Times New Roman"/>
@@ -660,6 +728,7 @@
           <w:kern w:val="0"/>
           <w14:ligatures w14:val="none"/>
         </w:rPr>
+        <w:lastRenderedPageBreak/>
         <w:t>I used to be a math teacher and after school program coordinator at the boys and girls club</w:t>
       </w:r>
     </w:p>
@@ -746,17 +815,15 @@
         </w:rPr>
         <w:t xml:space="preserve">Growing up food was so important to </w:t>
       </w:r>
-      <w:proofErr w:type="gramStart"/>
-      <w:r>
-        <w:rPr>
-          <w:rFonts w:ascii="Times New Roman" w:eastAsia="Times New Roman" w:hAnsi="Times New Roman" w:cs="Times New Roman"/>
-          <w:color w:val="2E2D29"/>
-          <w:kern w:val="0"/>
-          <w14:ligatures w14:val="none"/>
-        </w:rPr>
-        <w:t>my family and I,</w:t>
-      </w:r>
-      <w:proofErr w:type="gramEnd"/>
+      <w:r>
+        <w:rPr>
+          <w:rFonts w:ascii="Times New Roman" w:eastAsia="Times New Roman" w:hAnsi="Times New Roman" w:cs="Times New Roman"/>
+          <w:color w:val="2E2D29"/>
+          <w:kern w:val="0"/>
+          <w14:ligatures w14:val="none"/>
+        </w:rPr>
+        <w:t>my family and I;</w:t>
+      </w:r>
       <w:r>
         <w:rPr>
           <w:rFonts w:ascii="Times New Roman" w:eastAsia="Times New Roman" w:hAnsi="Times New Roman" w:cs="Times New Roman"/>
@@ -766,17 +833,15 @@
         </w:rPr>
         <w:t xml:space="preserve"> it was a means to get together to not only fill our stomachs but our hearts as well by spending time together. My parents are both refuges from the Vietnam war. Coming over and starting a new life, they traded the struggle of war and almost losing their lives for a second chance at life here in the states. They did everything they could to raise my 4 siblings and I. We grew up in section 8 housing and government assistance. My mom would always know how to make food stretch, somehow feeding four kids. </w:t>
       </w:r>
-      <w:proofErr w:type="gramStart"/>
-      <w:r>
-        <w:rPr>
-          <w:rFonts w:ascii="Times New Roman" w:eastAsia="Times New Roman" w:hAnsi="Times New Roman" w:cs="Times New Roman"/>
-          <w:color w:val="2E2D29"/>
-          <w:kern w:val="0"/>
-          <w14:ligatures w14:val="none"/>
-        </w:rPr>
-        <w:t>Luckily</w:t>
-      </w:r>
-      <w:proofErr w:type="gramEnd"/>
+      <w:r>
+        <w:rPr>
+          <w:rFonts w:ascii="Times New Roman" w:eastAsia="Times New Roman" w:hAnsi="Times New Roman" w:cs="Times New Roman"/>
+          <w:color w:val="2E2D29"/>
+          <w:kern w:val="0"/>
+          <w14:ligatures w14:val="none"/>
+        </w:rPr>
+        <w:t>Luckily,</w:t>
+      </w:r>
       <w:r>
         <w:rPr>
           <w:rFonts w:ascii="Times New Roman" w:eastAsia="Times New Roman" w:hAnsi="Times New Roman" w:cs="Times New Roman"/>
@@ -786,17 +851,15 @@
         </w:rPr>
         <w:t xml:space="preserve"> we were offered free breakfast and lunch at </w:t>
       </w:r>
-      <w:proofErr w:type="gramStart"/>
-      <w:r>
-        <w:rPr>
-          <w:rFonts w:ascii="Times New Roman" w:eastAsia="Times New Roman" w:hAnsi="Times New Roman" w:cs="Times New Roman"/>
-          <w:color w:val="2E2D29"/>
-          <w:kern w:val="0"/>
-          <w14:ligatures w14:val="none"/>
-        </w:rPr>
-        <w:t>school</w:t>
-      </w:r>
-      <w:proofErr w:type="gramEnd"/>
+      <w:r>
+        <w:rPr>
+          <w:rFonts w:ascii="Times New Roman" w:eastAsia="Times New Roman" w:hAnsi="Times New Roman" w:cs="Times New Roman"/>
+          <w:color w:val="2E2D29"/>
+          <w:kern w:val="0"/>
+          <w14:ligatures w14:val="none"/>
+        </w:rPr>
+        <w:t>school,</w:t>
+      </w:r>
       <w:r>
         <w:rPr>
           <w:rFonts w:ascii="Times New Roman" w:eastAsia="Times New Roman" w:hAnsi="Times New Roman" w:cs="Times New Roman"/>
@@ -806,17 +869,15 @@
         </w:rPr>
         <w:t xml:space="preserve"> and they would send us home with perishable food. My mom would somehow make </w:t>
       </w:r>
-      <w:proofErr w:type="gramStart"/>
-      <w:r>
-        <w:rPr>
-          <w:rFonts w:ascii="Times New Roman" w:eastAsia="Times New Roman" w:hAnsi="Times New Roman" w:cs="Times New Roman"/>
-          <w:color w:val="2E2D29"/>
-          <w:kern w:val="0"/>
-          <w14:ligatures w14:val="none"/>
-        </w:rPr>
-        <w:t>all of</w:t>
-      </w:r>
-      <w:proofErr w:type="gramEnd"/>
+      <w:r>
+        <w:rPr>
+          <w:rFonts w:ascii="Times New Roman" w:eastAsia="Times New Roman" w:hAnsi="Times New Roman" w:cs="Times New Roman"/>
+          <w:color w:val="2E2D29"/>
+          <w:kern w:val="0"/>
+          <w14:ligatures w14:val="none"/>
+        </w:rPr>
+        <w:t>all</w:t>
+      </w:r>
       <w:r>
         <w:rPr>
           <w:rFonts w:ascii="Times New Roman" w:eastAsia="Times New Roman" w:hAnsi="Times New Roman" w:cs="Times New Roman"/>
@@ -826,17 +887,15 @@
         </w:rPr>
         <w:t xml:space="preserve"> that food stretch and was able to feed all 4 kids </w:t>
       </w:r>
-      <w:proofErr w:type="gramStart"/>
-      <w:r>
-        <w:rPr>
-          <w:rFonts w:ascii="Times New Roman" w:eastAsia="Times New Roman" w:hAnsi="Times New Roman" w:cs="Times New Roman"/>
-          <w:color w:val="2E2D29"/>
-          <w:kern w:val="0"/>
-          <w14:ligatures w14:val="none"/>
-        </w:rPr>
-        <w:t>off of</w:t>
-      </w:r>
-      <w:proofErr w:type="gramEnd"/>
+      <w:r>
+        <w:rPr>
+          <w:rFonts w:ascii="Times New Roman" w:eastAsia="Times New Roman" w:hAnsi="Times New Roman" w:cs="Times New Roman"/>
+          <w:color w:val="2E2D29"/>
+          <w:kern w:val="0"/>
+          <w14:ligatures w14:val="none"/>
+        </w:rPr>
+        <w:t>off</w:t>
+      </w:r>
       <w:r>
         <w:rPr>
           <w:rFonts w:ascii="Times New Roman" w:eastAsia="Times New Roman" w:hAnsi="Times New Roman" w:cs="Times New Roman"/>
@@ -846,57 +905,33 @@
         </w:rPr>
         <w:t xml:space="preserve"> that. For dinner she would often make hard shell tacos or </w:t>
       </w:r>
-      <w:proofErr w:type="gramStart"/>
-      <w:r>
-        <w:rPr>
-          <w:rFonts w:ascii="Times New Roman" w:eastAsia="Times New Roman" w:hAnsi="Times New Roman" w:cs="Times New Roman"/>
-          <w:color w:val="2E2D29"/>
-          <w:kern w:val="0"/>
-          <w14:ligatures w14:val="none"/>
-        </w:rPr>
-        <w:t>fry up</w:t>
-      </w:r>
-      <w:proofErr w:type="gramEnd"/>
-      <w:r>
-        <w:rPr>
-          <w:rFonts w:ascii="Times New Roman" w:eastAsia="Times New Roman" w:hAnsi="Times New Roman" w:cs="Times New Roman"/>
-          <w:color w:val="2E2D29"/>
-          <w:kern w:val="0"/>
-          <w14:ligatures w14:val="none"/>
-        </w:rPr>
-        <w:t xml:space="preserve"> eggs with rice and fish sauce. 1 egg for each person in a family of 6, half a carton of eggs when a dozen used to be about $2 that would be dinner for our family for years. Sometimes dinner would be a combo dinner from a Burger King, KFC, or Subway coupon. I was always excited for school because they would have my favorite things in the cafeteria, my favorite being breakfast pizza in the morning and </w:t>
-      </w:r>
-      <w:proofErr w:type="spellStart"/>
-      <w:r>
-        <w:rPr>
-          <w:rFonts w:ascii="Times New Roman" w:eastAsia="Times New Roman" w:hAnsi="Times New Roman" w:cs="Times New Roman"/>
-          <w:color w:val="2E2D29"/>
-          <w:kern w:val="0"/>
-          <w14:ligatures w14:val="none"/>
-        </w:rPr>
-        <w:t>crispitos</w:t>
-      </w:r>
-      <w:proofErr w:type="spellEnd"/>
-      <w:r>
-        <w:rPr>
-          <w:rFonts w:ascii="Times New Roman" w:eastAsia="Times New Roman" w:hAnsi="Times New Roman" w:cs="Times New Roman"/>
-          <w:color w:val="2E2D29"/>
-          <w:kern w:val="0"/>
-          <w14:ligatures w14:val="none"/>
-        </w:rPr>
-        <w:t xml:space="preserve"> for lunch. My parents did the best they could to raise my siblings and </w:t>
-      </w:r>
-      <w:proofErr w:type="gramStart"/>
-      <w:r>
-        <w:rPr>
-          <w:rFonts w:ascii="Times New Roman" w:eastAsia="Times New Roman" w:hAnsi="Times New Roman" w:cs="Times New Roman"/>
-          <w:color w:val="2E2D29"/>
-          <w:kern w:val="0"/>
-          <w14:ligatures w14:val="none"/>
-        </w:rPr>
-        <w:t>I even</w:t>
-      </w:r>
-      <w:proofErr w:type="gramEnd"/>
+      <w:r>
+        <w:rPr>
+          <w:rFonts w:ascii="Times New Roman" w:eastAsia="Times New Roman" w:hAnsi="Times New Roman" w:cs="Times New Roman"/>
+          <w:color w:val="2E2D29"/>
+          <w:kern w:val="0"/>
+          <w14:ligatures w14:val="none"/>
+        </w:rPr>
+        <w:t>fry</w:t>
+      </w:r>
+      <w:r>
+        <w:rPr>
+          <w:rFonts w:ascii="Times New Roman" w:eastAsia="Times New Roman" w:hAnsi="Times New Roman" w:cs="Times New Roman"/>
+          <w:color w:val="2E2D29"/>
+          <w:kern w:val="0"/>
+          <w14:ligatures w14:val="none"/>
+        </w:rPr>
+        <w:t xml:space="preserve"> eggs with rice and fish sauce. 1 egg for each person in a family of 6, half a carton of eggs when a dozen used to be about $2 that would be dinner for our family for years. Sometimes dinner would be a combo dinner from a Burger King, KFC, or Subway coupon. I was always excited for school because they would have my favorite things in the cafeteria, my favorite being breakfast pizza in the morning and crispitos for lunch. My parents did the best they could to raise my siblings and </w:t>
+      </w:r>
+      <w:r>
+        <w:rPr>
+          <w:rFonts w:ascii="Times New Roman" w:eastAsia="Times New Roman" w:hAnsi="Times New Roman" w:cs="Times New Roman"/>
+          <w:color w:val="2E2D29"/>
+          <w:kern w:val="0"/>
+          <w14:ligatures w14:val="none"/>
+        </w:rPr>
+        <w:t>I, even</w:t>
+      </w:r>
       <w:r>
         <w:rPr>
           <w:rFonts w:ascii="Times New Roman" w:eastAsia="Times New Roman" w:hAnsi="Times New Roman" w:cs="Times New Roman"/>
@@ -906,26 +941,15 @@
         </w:rPr>
         <w:t xml:space="preserve"> though they didn’t have the role models they needed. My </w:t>
       </w:r>
-      <w:proofErr w:type="gramStart"/>
-      <w:r>
-        <w:rPr>
-          <w:rFonts w:ascii="Times New Roman" w:eastAsia="Times New Roman" w:hAnsi="Times New Roman" w:cs="Times New Roman"/>
-          <w:color w:val="2E2D29"/>
-          <w:kern w:val="0"/>
-          <w14:ligatures w14:val="none"/>
-        </w:rPr>
-        <w:t>mot</w:t>
-      </w:r>
-      <w:r>
-        <w:rPr>
-          <w:rFonts w:ascii="Times New Roman" w:eastAsia="Times New Roman" w:hAnsi="Times New Roman" w:cs="Times New Roman"/>
-          <w:color w:val="2E2D29"/>
-          <w:kern w:val="0"/>
-          <w14:ligatures w14:val="none"/>
-        </w:rPr>
-        <w:t>hers</w:t>
-      </w:r>
-      <w:proofErr w:type="gramEnd"/>
+      <w:r>
+        <w:rPr>
+          <w:rFonts w:ascii="Times New Roman" w:eastAsia="Times New Roman" w:hAnsi="Times New Roman" w:cs="Times New Roman"/>
+          <w:color w:val="2E2D29"/>
+          <w:kern w:val="0"/>
+          <w14:ligatures w14:val="none"/>
+        </w:rPr>
+        <w:t>mother’s</w:t>
+      </w:r>
       <w:r>
         <w:rPr>
           <w:rFonts w:ascii="Times New Roman" w:eastAsia="Times New Roman" w:hAnsi="Times New Roman" w:cs="Times New Roman"/>
@@ -935,47 +959,33 @@
         </w:rPr>
         <w:t xml:space="preserve"> father was a prisoner of war for nearly a </w:t>
       </w:r>
-      <w:proofErr w:type="gramStart"/>
-      <w:r>
-        <w:rPr>
-          <w:rFonts w:ascii="Times New Roman" w:eastAsia="Times New Roman" w:hAnsi="Times New Roman" w:cs="Times New Roman"/>
-          <w:color w:val="2E2D29"/>
-          <w:kern w:val="0"/>
-          <w14:ligatures w14:val="none"/>
-        </w:rPr>
-        <w:t>decade</w:t>
-      </w:r>
-      <w:proofErr w:type="gramEnd"/>
-      <w:r>
-        <w:rPr>
-          <w:rFonts w:ascii="Times New Roman" w:eastAsia="Times New Roman" w:hAnsi="Times New Roman" w:cs="Times New Roman"/>
-          <w:color w:val="2E2D29"/>
-          <w:kern w:val="0"/>
-          <w14:ligatures w14:val="none"/>
-        </w:rPr>
-        <w:t xml:space="preserve"> and she didn’t even meet him until he was released. My father fled with 2 out of his 7 siblings when he was just 11 years old, losing his father along the way. That generational trauma of war, poverty, and survival played out in their marriage as well and led to emotional and physical abuse which led to their separation. School was always a safe space for me, I was always fed and taken </w:t>
-      </w:r>
-      <w:r>
-        <w:rPr>
-          <w:rFonts w:ascii="Times New Roman" w:eastAsia="Times New Roman" w:hAnsi="Times New Roman" w:cs="Times New Roman"/>
-          <w:color w:val="2E2D29"/>
-          <w:kern w:val="0"/>
-          <w14:ligatures w14:val="none"/>
-        </w:rPr>
-        <w:lastRenderedPageBreak/>
-        <w:t xml:space="preserve">care from 8 am to 3 pm 180 days of the year. This safe environment was where I was able to cultivate a deep sense of learning and exploring. In </w:t>
-      </w:r>
-      <w:proofErr w:type="spellStart"/>
-      <w:r>
-        <w:rPr>
-          <w:rFonts w:ascii="Times New Roman" w:eastAsia="Times New Roman" w:hAnsi="Times New Roman" w:cs="Times New Roman"/>
-          <w:color w:val="2E2D29"/>
-          <w:kern w:val="0"/>
-          <w14:ligatures w14:val="none"/>
-        </w:rPr>
-        <w:t>kindegartden</w:t>
-      </w:r>
-      <w:proofErr w:type="spellEnd"/>
+      <w:r>
+        <w:rPr>
+          <w:rFonts w:ascii="Times New Roman" w:eastAsia="Times New Roman" w:hAnsi="Times New Roman" w:cs="Times New Roman"/>
+          <w:color w:val="2E2D29"/>
+          <w:kern w:val="0"/>
+          <w14:ligatures w14:val="none"/>
+        </w:rPr>
+        <w:t>decade,</w:t>
+      </w:r>
+      <w:r>
+        <w:rPr>
+          <w:rFonts w:ascii="Times New Roman" w:eastAsia="Times New Roman" w:hAnsi="Times New Roman" w:cs="Times New Roman"/>
+          <w:color w:val="2E2D29"/>
+          <w:kern w:val="0"/>
+          <w14:ligatures w14:val="none"/>
+        </w:rPr>
+        <w:t xml:space="preserve"> and she didn’t even meet him until he was released. My father fled with 2 out of his 7 siblings when he was just 11 years old, losing his father along the way. That generational trauma of war, poverty, and survival played out in their marriage as well and led to emotional and physical abuse which led to their separation. School was always a safe space for me, I was always fed and taken care from 8 am to 3 pm 180 days of the year. This safe environment was where I was able to cultivate a deep sense of learning and exploring. In </w:t>
+      </w:r>
+      <w:r>
+        <w:rPr>
+          <w:rFonts w:ascii="Times New Roman" w:eastAsia="Times New Roman" w:hAnsi="Times New Roman" w:cs="Times New Roman"/>
+          <w:color w:val="2E2D29"/>
+          <w:kern w:val="0"/>
+          <w14:ligatures w14:val="none"/>
+        </w:rPr>
+        <w:t>kindergarten</w:t>
+      </w:r>
       <w:r>
         <w:rPr>
           <w:rFonts w:ascii="Times New Roman" w:eastAsia="Times New Roman" w:hAnsi="Times New Roman" w:cs="Times New Roman"/>
@@ -984,6 +994,15 @@
           <w14:ligatures w14:val="none"/>
         </w:rPr>
         <w:t xml:space="preserve"> my passion for space started when I found a series of books about the solar system. </w:t>
+      </w:r>
+      <w:r>
+        <w:rPr>
+          <w:rFonts w:ascii="Times New Roman" w:eastAsia="Times New Roman" w:hAnsi="Times New Roman" w:cs="Times New Roman"/>
+          <w:color w:val="2E2D29"/>
+          <w:kern w:val="0"/>
+          <w14:ligatures w14:val="none"/>
+        </w:rPr>
+        <w:t xml:space="preserve">From there I was hooked on space. The first things I learned about were Kepler’s Law’s and Galileo’s life and how he was excommunicated by his ideas. </w:t>
       </w:r>
     </w:p>
     <w:p>
@@ -2025,6 +2044,22 @@
       <w:iCs/>
     </w:rPr>
   </w:style>
+  <w:style w:type="paragraph" w:styleId="NormalWeb">
+    <w:name w:val="Normal (Web)"/>
+    <w:basedOn w:val="Normal"/>
+    <w:uiPriority w:val="99"/>
+    <w:semiHidden/>
+    <w:unhideWhenUsed/>
+    <w:rsid w:val="00485D11"/>
+    <w:pPr>
+      <w:spacing w:before="100" w:beforeAutospacing="1" w:after="100" w:afterAutospacing="1" w:line="240" w:lineRule="auto"/>
+    </w:pPr>
+    <w:rPr>
+      <w:rFonts w:ascii="Times New Roman" w:eastAsia="Times New Roman" w:hAnsi="Times New Roman" w:cs="Times New Roman"/>
+      <w:kern w:val="0"/>
+      <w14:ligatures w14:val="none"/>
+    </w:rPr>
+  </w:style>
 </w:styles>
 </file>
 

</xml_diff>

<commit_message>
First draft of essay
</commit_message>
<xml_diff>
--- a/Professional/3-PhD/Knight-Hennessy/Short-Essay-Brain-Dump.docx
+++ b/Professional/3-PhD/Knight-Hennessy/Short-Essay-Brain-Dump.docx
@@ -79,7 +79,33 @@
         <w:rPr>
           <w:rFonts w:ascii="Times New Roman" w:hAnsi="Times New Roman" w:cs="Times New Roman"/>
         </w:rPr>
-        <w:t xml:space="preserve">plan on mentoring undergraduate students. At standard this would be programs such as the </w:t>
+        <w:t xml:space="preserve">plan on mentoring undergraduate students. At </w:t>
+      </w:r>
+      <w:r>
+        <w:rPr>
+          <w:rFonts w:ascii="Times New Roman" w:hAnsi="Times New Roman" w:cs="Times New Roman"/>
+        </w:rPr>
+        <w:t>Stanford</w:t>
+      </w:r>
+      <w:r>
+        <w:rPr>
+          <w:rFonts w:ascii="Times New Roman" w:hAnsi="Times New Roman" w:cs="Times New Roman"/>
+        </w:rPr>
+        <w:t xml:space="preserve"> </w:t>
+      </w:r>
+      <w:proofErr w:type="gramStart"/>
+      <w:r>
+        <w:rPr>
+          <w:rFonts w:ascii="Times New Roman" w:hAnsi="Times New Roman" w:cs="Times New Roman"/>
+        </w:rPr>
+        <w:t>this</w:t>
+      </w:r>
+      <w:proofErr w:type="gramEnd"/>
+      <w:r>
+        <w:rPr>
+          <w:rFonts w:ascii="Times New Roman" w:hAnsi="Times New Roman" w:cs="Times New Roman"/>
+        </w:rPr>
+        <w:t xml:space="preserve"> would be programs such as the </w:t>
       </w:r>
       <w:r>
         <w:rPr>
@@ -199,7 +225,21 @@
         <w:rPr>
           <w:rFonts w:ascii="Times New Roman" w:hAnsi="Times New Roman" w:cs="Times New Roman"/>
         </w:rPr>
-        <w:t xml:space="preserve">Again, removing the barriers for these students so they can focus on their professional and academic endeavors, while the lab is able to provide and inclusive, safe, and welcoming environment for students to grow. </w:t>
+        <w:t xml:space="preserve">Again, removing the barriers for these students so they can focus on their professional and academic endeavors, while the lab is able to provide </w:t>
+      </w:r>
+      <w:proofErr w:type="gramStart"/>
+      <w:r>
+        <w:rPr>
+          <w:rFonts w:ascii="Times New Roman" w:hAnsi="Times New Roman" w:cs="Times New Roman"/>
+        </w:rPr>
+        <w:t>and</w:t>
+      </w:r>
+      <w:proofErr w:type="gramEnd"/>
+      <w:r>
+        <w:rPr>
+          <w:rFonts w:ascii="Times New Roman" w:hAnsi="Times New Roman" w:cs="Times New Roman"/>
+        </w:rPr>
+        <w:t xml:space="preserve"> inclusive, safe, and welcoming environment for students to grow. </w:t>
       </w:r>
     </w:p>
     <w:p>
@@ -289,6 +329,164 @@
     </w:p>
     <w:p>
       <w:pPr>
+        <w:ind w:left="720"/>
+        <w:rPr>
+          <w:rFonts w:ascii="Times New Roman" w:hAnsi="Times New Roman" w:cs="Times New Roman"/>
+        </w:rPr>
+      </w:pPr>
+      <w:r>
+        <w:rPr>
+          <w:rFonts w:ascii="Times New Roman" w:hAnsi="Times New Roman" w:cs="Times New Roman"/>
+        </w:rPr>
+        <w:t xml:space="preserve">For my thesis, part of it was recruiting students to participate in an introductory rocketry course where we give them a modified assessment structure. This class was aimed at non aerospace undergraduate students. I reached out through mass email and led discussions during classes, </w:t>
+      </w:r>
+      <w:r>
+        <w:rPr>
+          <w:rFonts w:ascii="Times New Roman" w:hAnsi="Times New Roman" w:cs="Times New Roman"/>
+        </w:rPr>
+        <w:t>registered</w:t>
+      </w:r>
+      <w:r>
+        <w:rPr>
+          <w:rFonts w:ascii="Times New Roman" w:hAnsi="Times New Roman" w:cs="Times New Roman"/>
+        </w:rPr>
+        <w:t xml:space="preserve"> student organization meetings, and other </w:t>
+      </w:r>
+      <w:r>
+        <w:rPr>
+          <w:rFonts w:ascii="Times New Roman" w:hAnsi="Times New Roman" w:cs="Times New Roman"/>
+        </w:rPr>
+        <w:t>academic</w:t>
+      </w:r>
+      <w:r>
+        <w:rPr>
+          <w:rFonts w:ascii="Times New Roman" w:hAnsi="Times New Roman" w:cs="Times New Roman"/>
+        </w:rPr>
+        <w:t xml:space="preserve"> </w:t>
+      </w:r>
+      <w:r>
+        <w:rPr>
+          <w:rFonts w:ascii="Times New Roman" w:hAnsi="Times New Roman" w:cs="Times New Roman"/>
+        </w:rPr>
+        <w:t>gatherings</w:t>
+      </w:r>
+      <w:r>
+        <w:rPr>
+          <w:rFonts w:ascii="Times New Roman" w:hAnsi="Times New Roman" w:cs="Times New Roman"/>
+        </w:rPr>
+        <w:t xml:space="preserve">. Even though the class was targeted towards this demographic of students, many of them believed that they didn’t belong in the class due to their academic background or prior skills. Many of these students were very interested in the class but decided not to register for the class despite their interests. Many of the students that I reached out </w:t>
+      </w:r>
+      <w:proofErr w:type="gramStart"/>
+      <w:r>
+        <w:rPr>
+          <w:rFonts w:ascii="Times New Roman" w:hAnsi="Times New Roman" w:cs="Times New Roman"/>
+        </w:rPr>
+        <w:t>too</w:t>
+      </w:r>
+      <w:proofErr w:type="gramEnd"/>
+      <w:r>
+        <w:rPr>
+          <w:rFonts w:ascii="Times New Roman" w:hAnsi="Times New Roman" w:cs="Times New Roman"/>
+        </w:rPr>
+        <w:t xml:space="preserve"> shared a different perspective when it came to the course. They had imposter </w:t>
+      </w:r>
+      <w:r>
+        <w:rPr>
+          <w:rFonts w:ascii="Times New Roman" w:hAnsi="Times New Roman" w:cs="Times New Roman"/>
+        </w:rPr>
+        <w:t>syndrome,</w:t>
+      </w:r>
+      <w:r>
+        <w:rPr>
+          <w:rFonts w:ascii="Times New Roman" w:hAnsi="Times New Roman" w:cs="Times New Roman"/>
+        </w:rPr>
+        <w:t xml:space="preserve"> believing that since they were freshman that this class was too advanced for them. Or that since they don’t have this background that they shouldn’t take this class. When speaking to them, I wasn’t trying to change their mind but have them see something that’s already there and that’s their ability and interest in the subject. When </w:t>
+      </w:r>
+      <w:proofErr w:type="gramStart"/>
+      <w:r>
+        <w:rPr>
+          <w:rFonts w:ascii="Times New Roman" w:hAnsi="Times New Roman" w:cs="Times New Roman"/>
+        </w:rPr>
+        <w:t>I would</w:t>
+      </w:r>
+      <w:proofErr w:type="gramEnd"/>
+      <w:r>
+        <w:rPr>
+          <w:rFonts w:ascii="Times New Roman" w:hAnsi="Times New Roman" w:cs="Times New Roman"/>
+        </w:rPr>
+        <w:t xml:space="preserve"> talk to the students, they </w:t>
+      </w:r>
+      <w:proofErr w:type="gramStart"/>
+      <w:r>
+        <w:rPr>
+          <w:rFonts w:ascii="Times New Roman" w:hAnsi="Times New Roman" w:cs="Times New Roman"/>
+        </w:rPr>
+        <w:t>gave</w:t>
+      </w:r>
+      <w:proofErr w:type="gramEnd"/>
+      <w:r>
+        <w:rPr>
+          <w:rFonts w:ascii="Times New Roman" w:hAnsi="Times New Roman" w:cs="Times New Roman"/>
+        </w:rPr>
+        <w:t xml:space="preserve"> me reasons why this class isn’t meant for them but would still tell me about how much it interests them. </w:t>
+      </w:r>
+      <w:proofErr w:type="gramStart"/>
+      <w:r>
+        <w:rPr>
+          <w:rFonts w:ascii="Times New Roman" w:hAnsi="Times New Roman" w:cs="Times New Roman"/>
+        </w:rPr>
+        <w:t>So</w:t>
+      </w:r>
+      <w:proofErr w:type="gramEnd"/>
+      <w:r>
+        <w:rPr>
+          <w:rFonts w:ascii="Times New Roman" w:hAnsi="Times New Roman" w:cs="Times New Roman"/>
+        </w:rPr>
+        <w:t xml:space="preserve"> then we focused on the latter and that helped them to grow their confidence in their ability in the class. We also did check </w:t>
+      </w:r>
+      <w:proofErr w:type="gramStart"/>
+      <w:r>
+        <w:rPr>
+          <w:rFonts w:ascii="Times New Roman" w:hAnsi="Times New Roman" w:cs="Times New Roman"/>
+        </w:rPr>
+        <w:t>ins</w:t>
+      </w:r>
+      <w:proofErr w:type="gramEnd"/>
+      <w:r>
+        <w:rPr>
+          <w:rFonts w:ascii="Times New Roman" w:hAnsi="Times New Roman" w:cs="Times New Roman"/>
+        </w:rPr>
+        <w:t xml:space="preserve"> to make sure tha</w:t>
+      </w:r>
+      <w:r>
+        <w:rPr>
+          <w:rFonts w:ascii="Times New Roman" w:hAnsi="Times New Roman" w:cs="Times New Roman"/>
+        </w:rPr>
+        <w:t xml:space="preserve">t they felt confident </w:t>
+      </w:r>
+      <w:proofErr w:type="gramStart"/>
+      <w:r>
+        <w:rPr>
+          <w:rFonts w:ascii="Times New Roman" w:hAnsi="Times New Roman" w:cs="Times New Roman"/>
+        </w:rPr>
+        <w:t>and</w:t>
+      </w:r>
+      <w:proofErr w:type="gramEnd"/>
+      <w:r>
+        <w:rPr>
+          <w:rFonts w:ascii="Times New Roman" w:hAnsi="Times New Roman" w:cs="Times New Roman"/>
+        </w:rPr>
+        <w:t xml:space="preserve"> if they had any questions that they would be addressed as well. </w:t>
+      </w:r>
+      <w:r>
+        <w:rPr>
+          <w:rFonts w:ascii="Times New Roman" w:hAnsi="Times New Roman" w:cs="Times New Roman"/>
+        </w:rPr>
+        <w:t xml:space="preserve"> </w:t>
+      </w:r>
+    </w:p>
+    <w:p>
+      <w:pPr>
         <w:pStyle w:val="ListParagraph"/>
         <w:numPr>
           <w:ilvl w:val="1"/>
@@ -310,84 +508,179 @@
         <w:pStyle w:val="NormalWeb"/>
         <w:ind w:left="720"/>
       </w:pPr>
+      <w:r>
+        <w:t>I think I</w:t>
+      </w:r>
+      <w:r>
+        <w:t xml:space="preserve"> can talk about the time when a professor got mad at me for helping students create a final exam study document. </w:t>
+      </w:r>
+      <w:proofErr w:type="gramStart"/>
+      <w:r>
+        <w:t>the</w:t>
+      </w:r>
+      <w:proofErr w:type="gramEnd"/>
+      <w:r>
+        <w:t xml:space="preserve"> context is that a had a group of students that would show up </w:t>
+      </w:r>
+      <w:r>
+        <w:t>at my</w:t>
+      </w:r>
+      <w:r>
+        <w:t xml:space="preserve"> office hours for </w:t>
+      </w:r>
+      <w:r>
+        <w:t>astronomy</w:t>
+      </w:r>
+      <w:r>
+        <w:t xml:space="preserve"> and the professor didn't make them or </w:t>
+      </w:r>
       <w:proofErr w:type="spellStart"/>
       <w:r>
-        <w:t>i</w:t>
+        <w:t>didnt</w:t>
       </w:r>
       <w:proofErr w:type="spellEnd"/>
       <w:r>
-        <w:t xml:space="preserve"> think </w:t>
+        <w:t xml:space="preserve">' </w:t>
       </w:r>
       <w:proofErr w:type="spellStart"/>
       <w:r>
-        <w:t>i</w:t>
+        <w:t>rpovide</w:t>
       </w:r>
       <w:proofErr w:type="spellEnd"/>
       <w:r>
-        <w:t xml:space="preserve"> can talk about the time when a professor got mad at me for helping students create a final exam study document. the context is that a had a group of students that would show up </w:t>
+        <w:t xml:space="preserve"> a study guide for them. </w:t>
+      </w:r>
+      <w:r>
+        <w:t>This</w:t>
+      </w:r>
+      <w:r>
+        <w:t xml:space="preserve"> is a </w:t>
       </w:r>
       <w:proofErr w:type="spellStart"/>
       <w:r>
-        <w:t>t</w:t>
+        <w:t>frehsman</w:t>
       </w:r>
       <w:proofErr w:type="spellEnd"/>
       <w:r>
-        <w:t xml:space="preserve"> my office hours for </w:t>
-      </w:r>
-      <w:proofErr w:type="spellStart"/>
-      <w:r>
-        <w:t>astornomy</w:t>
-      </w:r>
-      <w:proofErr w:type="spellEnd"/>
-      <w:r>
-        <w:t xml:space="preserve"> and the professor didn't make them or </w:t>
-      </w:r>
-      <w:proofErr w:type="spellStart"/>
-      <w:r>
-        <w:t>didnt</w:t>
-      </w:r>
-      <w:proofErr w:type="spellEnd"/>
-      <w:r>
-        <w:t xml:space="preserve">' </w:t>
-      </w:r>
-      <w:proofErr w:type="spellStart"/>
-      <w:r>
-        <w:t>rpovide</w:t>
-      </w:r>
-      <w:proofErr w:type="spellEnd"/>
-      <w:r>
-        <w:t xml:space="preserve"> a study guide for them. this is a </w:t>
-      </w:r>
-      <w:proofErr w:type="spellStart"/>
-      <w:r>
-        <w:t>frehsman</w:t>
-      </w:r>
-      <w:proofErr w:type="spellEnd"/>
-      <w:r>
-        <w:t xml:space="preserve"> level class and they </w:t>
-      </w:r>
-      <w:r>
-        <w:t xml:space="preserve">didn’t know how to prepare for the exam. The students don’t come from STEM backgrounds so they were very nervous for this exam. </w:t>
-      </w:r>
-      <w:r>
-        <w:t xml:space="preserve">When the students would come to office hours they would ask me if I could make a practice exam for them but I told them that I couldn’t do it for them but I can help them make one. I guided them into making their own by first going through the slides with them then seeing where they got stuck. From there I would have students that were more comfortable in this subject take a lead and develop questions as other students covered other subjects. Then we would separate into groups while everyone would take notes within their groups and teach each other. From there the groups would look at </w:t>
-      </w:r>
-      <w:proofErr w:type="spellStart"/>
-      <w:r>
-        <w:t>each others</w:t>
-      </w:r>
-      <w:proofErr w:type="spellEnd"/>
-      <w:r>
-        <w:t xml:space="preserve"> notes and develop a larger final exam study guide. The professor found out about this and talked to me one on one about doing this for the students. The professor felt that it was unfair that I was doing all of this for the students and that I was doing all of the work for them. I was reluctant at first but decided to speak with him about the matter. I understood where he was coming from but I also explained him my perspective too. He was a new professor and this was his first time teaching undergraduate students from this background. So I explained to him that they don’t have the same background and have different study methods. And they are also freshman in their first STEM class ever and a lot of them were intimidated by that. I know it’s wrong to do the work for them, but as a teaching assistant </w:t>
-      </w:r>
-    </w:p>
-    <w:p>
-      <w:pPr>
-        <w:ind w:left="1080"/>
-        <w:rPr>
-          <w:rFonts w:ascii="Times New Roman" w:hAnsi="Times New Roman" w:cs="Times New Roman"/>
-        </w:rPr>
-      </w:pPr>
+        <w:t xml:space="preserve"> level class and they didn’t know how to prepare for the exam. The students don’t come from STEM </w:t>
+      </w:r>
+      <w:r>
+        <w:t>backgrounds,</w:t>
+      </w:r>
+      <w:r>
+        <w:t xml:space="preserve"> so they were very nervous </w:t>
+      </w:r>
+      <w:r>
+        <w:t>about</w:t>
+      </w:r>
+      <w:r>
+        <w:t xml:space="preserve"> this exam. </w:t>
+      </w:r>
+      <w:r>
+        <w:t xml:space="preserve">When the </w:t>
+      </w:r>
+      <w:r>
+        <w:t>students</w:t>
+      </w:r>
+      <w:r>
+        <w:t xml:space="preserve"> come to office </w:t>
+      </w:r>
+      <w:proofErr w:type="gramStart"/>
+      <w:r>
+        <w:t>hours</w:t>
+      </w:r>
+      <w:proofErr w:type="gramEnd"/>
+      <w:r>
+        <w:t xml:space="preserve"> they would ask me if I could </w:t>
+      </w:r>
+      <w:r>
+        <w:t>do</w:t>
+      </w:r>
+      <w:r>
+        <w:t xml:space="preserve"> a practice exam for them but I told them that I couldn’t do it for </w:t>
+      </w:r>
+      <w:proofErr w:type="gramStart"/>
+      <w:r>
+        <w:t>them</w:t>
+      </w:r>
+      <w:proofErr w:type="gramEnd"/>
+      <w:r>
+        <w:t xml:space="preserve"> but I can help them make one. I guided them into making their own by first going through the slides with them then seeing where they got stuck. From there I would have students that were more comfortable in this subject take a lead and develop questions as other students covered other subjects. Then we would separate into groups while everyone would take notes within their groups and teach each other. From there the groups would look at </w:t>
+      </w:r>
+      <w:r>
+        <w:t>each other’s</w:t>
+      </w:r>
+      <w:r>
+        <w:t xml:space="preserve"> notes and develop a larger final exam study guide. The professor found out about this and talked to me one on one about doing this for the students. The professor felt that it was unfair that I was doing all of this for the students and that I was doing </w:t>
+      </w:r>
+      <w:proofErr w:type="gramStart"/>
+      <w:r>
+        <w:t>all of</w:t>
+      </w:r>
+      <w:proofErr w:type="gramEnd"/>
+      <w:r>
+        <w:t xml:space="preserve"> the work for them. I was reluctant at first but decided to speak with him about the matter. I understood where he was coming </w:t>
+      </w:r>
+      <w:proofErr w:type="gramStart"/>
+      <w:r>
+        <w:t>from</w:t>
+      </w:r>
+      <w:proofErr w:type="gramEnd"/>
+      <w:r>
+        <w:t xml:space="preserve"> but I also </w:t>
+      </w:r>
+      <w:proofErr w:type="gramStart"/>
+      <w:r>
+        <w:t>explained</w:t>
+      </w:r>
+      <w:proofErr w:type="gramEnd"/>
+      <w:r>
+        <w:t xml:space="preserve"> him my perspective too. He was a new </w:t>
+      </w:r>
+      <w:proofErr w:type="gramStart"/>
+      <w:r>
+        <w:t>professor</w:t>
+      </w:r>
+      <w:proofErr w:type="gramEnd"/>
+      <w:r>
+        <w:t xml:space="preserve"> and this was his first time teaching undergraduate students from this background. </w:t>
+      </w:r>
+      <w:proofErr w:type="gramStart"/>
+      <w:r>
+        <w:t>So</w:t>
+      </w:r>
+      <w:proofErr w:type="gramEnd"/>
+      <w:r>
+        <w:t xml:space="preserve"> I explained to him that they don’t have the same background and have different study methods. And they are also </w:t>
+      </w:r>
+      <w:proofErr w:type="gramStart"/>
+      <w:r>
+        <w:t>freshman</w:t>
+      </w:r>
+      <w:proofErr w:type="gramEnd"/>
+      <w:r>
+        <w:t xml:space="preserve"> in their first STEM class ever and a lot of them were intimidated by that. I know it’s wrong </w:t>
+      </w:r>
+      <w:r>
+        <w:lastRenderedPageBreak/>
+        <w:t xml:space="preserve">to do the work for them, but as a teaching assistant </w:t>
+      </w:r>
+      <w:proofErr w:type="gramStart"/>
+      <w:r>
+        <w:t>its</w:t>
+      </w:r>
+      <w:proofErr w:type="gramEnd"/>
+      <w:r>
+        <w:t xml:space="preserve"> my job to guide and help </w:t>
+      </w:r>
+      <w:proofErr w:type="gramStart"/>
+      <w:r>
+        <w:t>them</w:t>
+      </w:r>
+      <w:proofErr w:type="gramEnd"/>
+      <w:r>
+        <w:t xml:space="preserve"> especially since they’re freshman. It’s not only their first time learning this material but also learning how to study for college. </w:t>
+      </w:r>
     </w:p>
     <w:p>
       <w:pPr>
@@ -400,6 +693,7 @@
           <w:rFonts w:ascii="Times New Roman" w:hAnsi="Times New Roman" w:cs="Times New Roman"/>
         </w:rPr>
       </w:pPr>
+      <w:proofErr w:type="gramStart"/>
       <w:r>
         <w:rPr>
           <w:rFonts w:ascii="Times New Roman" w:hAnsi="Times New Roman" w:cs="Times New Roman"/>
@@ -418,11 +712,238 @@
         </w:rPr>
         <w:t>l</w:t>
       </w:r>
+      <w:proofErr w:type="gramEnd"/>
       <w:r>
         <w:rPr>
           <w:rFonts w:ascii="Times New Roman" w:hAnsi="Times New Roman" w:cs="Times New Roman"/>
         </w:rPr>
         <w:t xml:space="preserve"> short of expectations</w:t>
+      </w:r>
+    </w:p>
+    <w:p>
+      <w:pPr>
+        <w:ind w:left="720"/>
+        <w:rPr>
+          <w:rFonts w:ascii="Times New Roman" w:hAnsi="Times New Roman" w:cs="Times New Roman"/>
+        </w:rPr>
+      </w:pPr>
+      <w:r>
+        <w:rPr>
+          <w:rFonts w:ascii="Times New Roman" w:hAnsi="Times New Roman" w:cs="Times New Roman"/>
+        </w:rPr>
+        <w:t xml:space="preserve">When I </w:t>
+      </w:r>
+      <w:proofErr w:type="gramStart"/>
+      <w:r>
+        <w:rPr>
+          <w:rFonts w:ascii="Times New Roman" w:hAnsi="Times New Roman" w:cs="Times New Roman"/>
+        </w:rPr>
+        <w:t>got into</w:t>
+      </w:r>
+      <w:proofErr w:type="gramEnd"/>
+      <w:r>
+        <w:rPr>
+          <w:rFonts w:ascii="Times New Roman" w:hAnsi="Times New Roman" w:cs="Times New Roman"/>
+        </w:rPr>
+        <w:t xml:space="preserve"> accepted into the University of Illinois Urbana-Champaign, it was for a </w:t>
+      </w:r>
+      <w:proofErr w:type="spellStart"/>
+      <w:proofErr w:type="gramStart"/>
+      <w:r>
+        <w:rPr>
+          <w:rFonts w:ascii="Times New Roman" w:hAnsi="Times New Roman" w:cs="Times New Roman"/>
+        </w:rPr>
+        <w:t>Ph.D</w:t>
+      </w:r>
+      <w:proofErr w:type="spellEnd"/>
+      <w:proofErr w:type="gramEnd"/>
+      <w:r>
+        <w:rPr>
+          <w:rFonts w:ascii="Times New Roman" w:hAnsi="Times New Roman" w:cs="Times New Roman"/>
+        </w:rPr>
+        <w:t xml:space="preserve"> in Aerospace Engineering. </w:t>
+      </w:r>
+      <w:proofErr w:type="spellStart"/>
+      <w:r>
+        <w:rPr>
+          <w:rFonts w:ascii="Times New Roman" w:hAnsi="Times New Roman" w:cs="Times New Roman"/>
+        </w:rPr>
+        <w:t>Unforntualey</w:t>
+      </w:r>
+      <w:proofErr w:type="spellEnd"/>
+      <w:r>
+        <w:rPr>
+          <w:rFonts w:ascii="Times New Roman" w:hAnsi="Times New Roman" w:cs="Times New Roman"/>
+        </w:rPr>
+        <w:t xml:space="preserve">, the professor that I wanted to work with did not have funding </w:t>
+      </w:r>
+      <w:proofErr w:type="gramStart"/>
+      <w:r>
+        <w:rPr>
+          <w:rFonts w:ascii="Times New Roman" w:hAnsi="Times New Roman" w:cs="Times New Roman"/>
+        </w:rPr>
+        <w:t>available</w:t>
+      </w:r>
+      <w:proofErr w:type="gramEnd"/>
+      <w:r>
+        <w:rPr>
+          <w:rFonts w:ascii="Times New Roman" w:hAnsi="Times New Roman" w:cs="Times New Roman"/>
+        </w:rPr>
+        <w:t xml:space="preserve"> so I switched my degree to a </w:t>
+      </w:r>
+      <w:proofErr w:type="gramStart"/>
+      <w:r>
+        <w:rPr>
+          <w:rFonts w:ascii="Times New Roman" w:hAnsi="Times New Roman" w:cs="Times New Roman"/>
+        </w:rPr>
+        <w:t>Masters Degree</w:t>
+      </w:r>
+      <w:proofErr w:type="gramEnd"/>
+      <w:r>
+        <w:rPr>
+          <w:rFonts w:ascii="Times New Roman" w:hAnsi="Times New Roman" w:cs="Times New Roman"/>
+        </w:rPr>
+        <w:t xml:space="preserve">. From there, I was still without funding and was applying </w:t>
+      </w:r>
+      <w:proofErr w:type="gramStart"/>
+      <w:r>
+        <w:rPr>
+          <w:rFonts w:ascii="Times New Roman" w:hAnsi="Times New Roman" w:cs="Times New Roman"/>
+        </w:rPr>
+        <w:t>to</w:t>
+      </w:r>
+      <w:proofErr w:type="gramEnd"/>
+      <w:r>
+        <w:rPr>
+          <w:rFonts w:ascii="Times New Roman" w:hAnsi="Times New Roman" w:cs="Times New Roman"/>
+        </w:rPr>
+        <w:t xml:space="preserve"> assistantships and research positions. The program is usually 2 years but to save costs on loans since I was out of state, I decided to do it in one year. My first semester, I had to take out over 30k worth of loans for just that semester. To make ends meet I also worked two part time jobs at the university, and </w:t>
+      </w:r>
+      <w:proofErr w:type="gramStart"/>
+      <w:r>
+        <w:rPr>
+          <w:rFonts w:ascii="Times New Roman" w:hAnsi="Times New Roman" w:cs="Times New Roman"/>
+        </w:rPr>
+        <w:t>in order to</w:t>
+      </w:r>
+      <w:proofErr w:type="gramEnd"/>
+      <w:r>
+        <w:rPr>
+          <w:rFonts w:ascii="Times New Roman" w:hAnsi="Times New Roman" w:cs="Times New Roman"/>
+        </w:rPr>
+        <w:t xml:space="preserve"> finish my degree in that one year, I also took 5 classes. I was scared that I had to take out more loans for 2 years so that’s why I overloaded myself. And due to that, my grades suffered. I ended my first semester with a 2.78 GPA and was placed on academic probation. </w:t>
+      </w:r>
+      <w:proofErr w:type="spellStart"/>
+      <w:proofErr w:type="gramStart"/>
+      <w:r>
+        <w:rPr>
+          <w:rFonts w:ascii="Times New Roman" w:hAnsi="Times New Roman" w:cs="Times New Roman"/>
+        </w:rPr>
+        <w:t>Forntauly</w:t>
+      </w:r>
+      <w:proofErr w:type="spellEnd"/>
+      <w:r>
+        <w:rPr>
+          <w:rFonts w:ascii="Times New Roman" w:hAnsi="Times New Roman" w:cs="Times New Roman"/>
+        </w:rPr>
+        <w:t xml:space="preserve"> that</w:t>
+      </w:r>
+      <w:proofErr w:type="gramEnd"/>
+      <w:r>
+        <w:rPr>
+          <w:rFonts w:ascii="Times New Roman" w:hAnsi="Times New Roman" w:cs="Times New Roman"/>
+        </w:rPr>
+        <w:t xml:space="preserve"> next semester, I was able to find a teaching </w:t>
+      </w:r>
+      <w:proofErr w:type="spellStart"/>
+      <w:r>
+        <w:rPr>
+          <w:rFonts w:ascii="Times New Roman" w:hAnsi="Times New Roman" w:cs="Times New Roman"/>
+        </w:rPr>
+        <w:t>assistaship</w:t>
+      </w:r>
+      <w:proofErr w:type="spellEnd"/>
+      <w:r>
+        <w:rPr>
+          <w:rFonts w:ascii="Times New Roman" w:hAnsi="Times New Roman" w:cs="Times New Roman"/>
+        </w:rPr>
+        <w:t xml:space="preserve"> which covered my tuition and fees for that semester. I also was able to find a research assistantship with my future advisor who would then be able to fund an extra year of my masters. In the end looking back at it, I did the best that I could in </w:t>
+      </w:r>
+      <w:proofErr w:type="gramStart"/>
+      <w:r>
+        <w:rPr>
+          <w:rFonts w:ascii="Times New Roman" w:hAnsi="Times New Roman" w:cs="Times New Roman"/>
+        </w:rPr>
+        <w:t>the</w:t>
+      </w:r>
+      <w:proofErr w:type="gramEnd"/>
+      <w:r>
+        <w:rPr>
+          <w:rFonts w:ascii="Times New Roman" w:hAnsi="Times New Roman" w:cs="Times New Roman"/>
+        </w:rPr>
+        <w:t xml:space="preserve"> moment. </w:t>
+      </w:r>
+      <w:r>
+        <w:rPr>
+          <w:rFonts w:ascii="Times New Roman" w:hAnsi="Times New Roman" w:cs="Times New Roman"/>
+        </w:rPr>
+        <w:t xml:space="preserve">That second semester I was juggling 4 jobs and taking 3 classes. I was able to learn from my mistakes first semester and sought more help in my classes by engaging more with professors and working with students. If I </w:t>
+      </w:r>
+      <w:proofErr w:type="gramStart"/>
+      <w:r>
+        <w:rPr>
+          <w:rFonts w:ascii="Times New Roman" w:hAnsi="Times New Roman" w:cs="Times New Roman"/>
+        </w:rPr>
+        <w:t>wasn’t able to</w:t>
+      </w:r>
+      <w:proofErr w:type="gramEnd"/>
+      <w:r>
+        <w:rPr>
+          <w:rFonts w:ascii="Times New Roman" w:hAnsi="Times New Roman" w:cs="Times New Roman"/>
+        </w:rPr>
+        <w:t xml:space="preserve"> bring my </w:t>
+      </w:r>
+      <w:proofErr w:type="spellStart"/>
+      <w:r>
+        <w:rPr>
+          <w:rFonts w:ascii="Times New Roman" w:hAnsi="Times New Roman" w:cs="Times New Roman"/>
+        </w:rPr>
+        <w:t>cumalitve</w:t>
+      </w:r>
+      <w:proofErr w:type="spellEnd"/>
+      <w:r>
+        <w:rPr>
+          <w:rFonts w:ascii="Times New Roman" w:hAnsi="Times New Roman" w:cs="Times New Roman"/>
+        </w:rPr>
+        <w:t xml:space="preserve"> GPA up to over </w:t>
+      </w:r>
+      <w:proofErr w:type="gramStart"/>
+      <w:r>
+        <w:rPr>
+          <w:rFonts w:ascii="Times New Roman" w:hAnsi="Times New Roman" w:cs="Times New Roman"/>
+        </w:rPr>
+        <w:t>a 3.00</w:t>
+      </w:r>
+      <w:proofErr w:type="gramEnd"/>
+      <w:r>
+        <w:rPr>
+          <w:rFonts w:ascii="Times New Roman" w:hAnsi="Times New Roman" w:cs="Times New Roman"/>
+        </w:rPr>
+        <w:t xml:space="preserve"> that semester, then I would be placed on leave. That semester I was able to earn a 3.66 GPA and bring my overall GPA up to </w:t>
+      </w:r>
+      <w:proofErr w:type="gramStart"/>
+      <w:r>
+        <w:rPr>
+          <w:rFonts w:ascii="Times New Roman" w:hAnsi="Times New Roman" w:cs="Times New Roman"/>
+        </w:rPr>
+        <w:t>a 3.12</w:t>
+      </w:r>
+      <w:proofErr w:type="gramEnd"/>
+      <w:r>
+        <w:rPr>
+          <w:rFonts w:ascii="Times New Roman" w:hAnsi="Times New Roman" w:cs="Times New Roman"/>
+        </w:rPr>
+        <w:t xml:space="preserve">. From there, since I was able to acquire funding for another year, I was also able to retake classes and come out with a 4.00 and 3.33 fall and semester GPA, bringing my 2.78 to a 3.28. </w:t>
       </w:r>
     </w:p>
     <w:p>
@@ -831,7 +1352,27 @@
           <w:kern w:val="0"/>
           <w14:ligatures w14:val="none"/>
         </w:rPr>
-        <w:t xml:space="preserve"> it was a means to get together to not only fill our stomachs but our hearts as well by spending time together. My parents are both refuges from the Vietnam war. Coming over and starting a new life, they traded the struggle of war and almost losing their lives for a second chance at life here in the states. They did everything they could to raise my 4 siblings and I. We grew up in section 8 housing and government assistance. My mom would always know how to make food stretch, somehow feeding four kids. </w:t>
+        <w:t xml:space="preserve"> it was a means to get together to not only fill our stomachs but our hearts as well by spending time together. My parents are both refuges from the Vietnam war. Coming over and starting a new life, they traded the struggle of war and almost losing their lives for a second chance at life here in the states. They did everything they could to raise my 4 siblings and </w:t>
+      </w:r>
+      <w:proofErr w:type="gramStart"/>
+      <w:r>
+        <w:rPr>
+          <w:rFonts w:ascii="Times New Roman" w:eastAsia="Times New Roman" w:hAnsi="Times New Roman" w:cs="Times New Roman"/>
+          <w:color w:val="2E2D29"/>
+          <w:kern w:val="0"/>
+          <w14:ligatures w14:val="none"/>
+        </w:rPr>
+        <w:t>I.</w:t>
+      </w:r>
+      <w:proofErr w:type="gramEnd"/>
+      <w:r>
+        <w:rPr>
+          <w:rFonts w:ascii="Times New Roman" w:eastAsia="Times New Roman" w:hAnsi="Times New Roman" w:cs="Times New Roman"/>
+          <w:color w:val="2E2D29"/>
+          <w:kern w:val="0"/>
+          <w14:ligatures w14:val="none"/>
+        </w:rPr>
+        <w:t xml:space="preserve"> We grew up in section 8 housing and government assistance. My mom would always know how to make food stretch, somehow feeding four kids. </w:t>
       </w:r>
       <w:r>
         <w:rPr>
@@ -1004,13 +1545,761 @@
         </w:rPr>
         <w:t xml:space="preserve">From there I was hooked on space. The first things I learned about were Kepler’s Law’s and Galileo’s life and how he was excommunicated by his ideas. </w:t>
       </w:r>
-    </w:p>
-    <w:p>
-      <w:pPr>
-        <w:rPr>
-          <w:rFonts w:ascii="Times New Roman" w:hAnsi="Times New Roman" w:cs="Times New Roman"/>
-        </w:rPr>
-      </w:pPr>
+      <w:r>
+        <w:rPr>
+          <w:rFonts w:ascii="Times New Roman" w:eastAsia="Times New Roman" w:hAnsi="Times New Roman" w:cs="Times New Roman"/>
+          <w:color w:val="2E2D29"/>
+          <w:kern w:val="0"/>
+          <w14:ligatures w14:val="none"/>
+        </w:rPr>
+        <w:t xml:space="preserve">Growing up too my parents did not have a healthy relationship </w:t>
+      </w:r>
+      <w:proofErr w:type="gramStart"/>
+      <w:r>
+        <w:rPr>
+          <w:rFonts w:ascii="Times New Roman" w:eastAsia="Times New Roman" w:hAnsi="Times New Roman" w:cs="Times New Roman"/>
+          <w:color w:val="2E2D29"/>
+          <w:kern w:val="0"/>
+          <w14:ligatures w14:val="none"/>
+        </w:rPr>
+        <w:t>dynamic</w:t>
+      </w:r>
+      <w:proofErr w:type="gramEnd"/>
+      <w:r>
+        <w:rPr>
+          <w:rFonts w:ascii="Times New Roman" w:eastAsia="Times New Roman" w:hAnsi="Times New Roman" w:cs="Times New Roman"/>
+          <w:color w:val="2E2D29"/>
+          <w:kern w:val="0"/>
+          <w14:ligatures w14:val="none"/>
+        </w:rPr>
+        <w:t xml:space="preserve"> and I had to be the one to get </w:t>
+      </w:r>
+      <w:r>
+        <w:rPr>
+          <w:rFonts w:ascii="Times New Roman" w:eastAsia="Times New Roman" w:hAnsi="Times New Roman" w:cs="Times New Roman"/>
+          <w:color w:val="2E2D29"/>
+          <w:kern w:val="0"/>
+          <w14:ligatures w14:val="none"/>
+        </w:rPr>
+        <w:t xml:space="preserve">law enforcement involved. I struggled not having an immediate family male role model to look up to growing up. That’s why school and education felt so safe for me. All the things that I was lacking at home, food, a role model, people that would listen and care for me, </w:t>
+      </w:r>
+      <w:proofErr w:type="gramStart"/>
+      <w:r>
+        <w:rPr>
+          <w:rFonts w:ascii="Times New Roman" w:eastAsia="Times New Roman" w:hAnsi="Times New Roman" w:cs="Times New Roman"/>
+          <w:color w:val="2E2D29"/>
+          <w:kern w:val="0"/>
+          <w14:ligatures w14:val="none"/>
+        </w:rPr>
+        <w:t>was</w:t>
+      </w:r>
+      <w:proofErr w:type="gramEnd"/>
+      <w:r>
+        <w:rPr>
+          <w:rFonts w:ascii="Times New Roman" w:eastAsia="Times New Roman" w:hAnsi="Times New Roman" w:cs="Times New Roman"/>
+          <w:color w:val="2E2D29"/>
+          <w:kern w:val="0"/>
+          <w14:ligatures w14:val="none"/>
+        </w:rPr>
+        <w:t xml:space="preserve"> all found at school. That made education and learning important to me all throughout my life. I was the first in my family to </w:t>
+      </w:r>
+      <w:proofErr w:type="gramStart"/>
+      <w:r>
+        <w:rPr>
+          <w:rFonts w:ascii="Times New Roman" w:eastAsia="Times New Roman" w:hAnsi="Times New Roman" w:cs="Times New Roman"/>
+          <w:color w:val="2E2D29"/>
+          <w:kern w:val="0"/>
+          <w14:ligatures w14:val="none"/>
+        </w:rPr>
+        <w:t>graduate</w:t>
+      </w:r>
+      <w:proofErr w:type="gramEnd"/>
+      <w:r>
+        <w:rPr>
+          <w:rFonts w:ascii="Times New Roman" w:eastAsia="Times New Roman" w:hAnsi="Times New Roman" w:cs="Times New Roman"/>
+          <w:color w:val="2E2D29"/>
+          <w:kern w:val="0"/>
+          <w14:ligatures w14:val="none"/>
+        </w:rPr>
+        <w:t xml:space="preserve"> 8</w:t>
+      </w:r>
+      <w:r>
+        <w:rPr>
+          <w:rFonts w:ascii="Times New Roman" w:eastAsia="Times New Roman" w:hAnsi="Times New Roman" w:cs="Times New Roman"/>
+          <w:color w:val="2E2D29"/>
+          <w:kern w:val="0"/>
+          <w:vertAlign w:val="superscript"/>
+          <w14:ligatures w14:val="none"/>
+        </w:rPr>
+        <w:t>th</w:t>
+      </w:r>
+      <w:r>
+        <w:rPr>
+          <w:rFonts w:ascii="Times New Roman" w:eastAsia="Times New Roman" w:hAnsi="Times New Roman" w:cs="Times New Roman"/>
+          <w:color w:val="2E2D29"/>
+          <w:kern w:val="0"/>
+          <w14:ligatures w14:val="none"/>
+        </w:rPr>
+        <w:t xml:space="preserve"> </w:t>
+      </w:r>
+      <w:proofErr w:type="gramStart"/>
+      <w:r>
+        <w:rPr>
+          <w:rFonts w:ascii="Times New Roman" w:eastAsia="Times New Roman" w:hAnsi="Times New Roman" w:cs="Times New Roman"/>
+          <w:color w:val="2E2D29"/>
+          <w:kern w:val="0"/>
+          <w14:ligatures w14:val="none"/>
+        </w:rPr>
+        <w:t>grade, and</w:t>
+      </w:r>
+      <w:proofErr w:type="gramEnd"/>
+      <w:r>
+        <w:rPr>
+          <w:rFonts w:ascii="Times New Roman" w:eastAsia="Times New Roman" w:hAnsi="Times New Roman" w:cs="Times New Roman"/>
+          <w:color w:val="2E2D29"/>
+          <w:kern w:val="0"/>
+          <w14:ligatures w14:val="none"/>
+        </w:rPr>
+        <w:t xml:space="preserve"> go onto high school. When it came to what to do after high school, I didn’t know what I wanted to do honestly. I was worried about the finances, but I knew that I wanted to go to college and </w:t>
+      </w:r>
+      <w:proofErr w:type="spellStart"/>
+      <w:r>
+        <w:rPr>
+          <w:rFonts w:ascii="Times New Roman" w:eastAsia="Times New Roman" w:hAnsi="Times New Roman" w:cs="Times New Roman"/>
+          <w:color w:val="2E2D29"/>
+          <w:kern w:val="0"/>
+          <w14:ligatures w14:val="none"/>
+        </w:rPr>
+        <w:t>fgure</w:t>
+      </w:r>
+      <w:proofErr w:type="spellEnd"/>
+      <w:r>
+        <w:rPr>
+          <w:rFonts w:ascii="Times New Roman" w:eastAsia="Times New Roman" w:hAnsi="Times New Roman" w:cs="Times New Roman"/>
+          <w:color w:val="2E2D29"/>
+          <w:kern w:val="0"/>
+          <w14:ligatures w14:val="none"/>
+        </w:rPr>
+        <w:t xml:space="preserve"> it out. </w:t>
+      </w:r>
+      <w:proofErr w:type="spellStart"/>
+      <w:r>
+        <w:rPr>
+          <w:rFonts w:ascii="Times New Roman" w:eastAsia="Times New Roman" w:hAnsi="Times New Roman" w:cs="Times New Roman"/>
+          <w:color w:val="2E2D29"/>
+          <w:kern w:val="0"/>
+          <w14:ligatures w14:val="none"/>
+        </w:rPr>
+        <w:t>Forntualty</w:t>
+      </w:r>
+      <w:proofErr w:type="spellEnd"/>
+      <w:r>
+        <w:rPr>
+          <w:rFonts w:ascii="Times New Roman" w:eastAsia="Times New Roman" w:hAnsi="Times New Roman" w:cs="Times New Roman"/>
+          <w:color w:val="2E2D29"/>
+          <w:kern w:val="0"/>
+          <w14:ligatures w14:val="none"/>
+        </w:rPr>
+        <w:t xml:space="preserve"> I was blessed to have gotten a full ride scholarship to Iowa State University. I am eternally grateful for that as I was able to focus on school and </w:t>
+      </w:r>
+      <w:proofErr w:type="spellStart"/>
+      <w:r>
+        <w:rPr>
+          <w:rFonts w:ascii="Times New Roman" w:eastAsia="Times New Roman" w:hAnsi="Times New Roman" w:cs="Times New Roman"/>
+          <w:color w:val="2E2D29"/>
+          <w:kern w:val="0"/>
+          <w14:ligatures w14:val="none"/>
+        </w:rPr>
+        <w:t>extracurriclurs</w:t>
+      </w:r>
+      <w:proofErr w:type="spellEnd"/>
+      <w:r>
+        <w:rPr>
+          <w:rFonts w:ascii="Times New Roman" w:eastAsia="Times New Roman" w:hAnsi="Times New Roman" w:cs="Times New Roman"/>
+          <w:color w:val="2E2D29"/>
+          <w:kern w:val="0"/>
+          <w14:ligatures w14:val="none"/>
+        </w:rPr>
+        <w:t xml:space="preserve"> during my </w:t>
+      </w:r>
+      <w:proofErr w:type="spellStart"/>
+      <w:r>
+        <w:rPr>
+          <w:rFonts w:ascii="Times New Roman" w:eastAsia="Times New Roman" w:hAnsi="Times New Roman" w:cs="Times New Roman"/>
+          <w:color w:val="2E2D29"/>
+          <w:kern w:val="0"/>
+          <w14:ligatures w14:val="none"/>
+        </w:rPr>
+        <w:t>udnergrate</w:t>
+      </w:r>
+      <w:proofErr w:type="spellEnd"/>
+      <w:r>
+        <w:rPr>
+          <w:rFonts w:ascii="Times New Roman" w:eastAsia="Times New Roman" w:hAnsi="Times New Roman" w:cs="Times New Roman"/>
+          <w:color w:val="2E2D29"/>
+          <w:kern w:val="0"/>
+          <w14:ligatures w14:val="none"/>
+        </w:rPr>
+        <w:t xml:space="preserve"> career. I faced obstacles along the </w:t>
+      </w:r>
+      <w:proofErr w:type="gramStart"/>
+      <w:r>
+        <w:rPr>
+          <w:rFonts w:ascii="Times New Roman" w:eastAsia="Times New Roman" w:hAnsi="Times New Roman" w:cs="Times New Roman"/>
+          <w:color w:val="2E2D29"/>
+          <w:kern w:val="0"/>
+          <w14:ligatures w14:val="none"/>
+        </w:rPr>
+        <w:t>way,</w:t>
+      </w:r>
+      <w:proofErr w:type="gramEnd"/>
+      <w:r>
+        <w:rPr>
+          <w:rFonts w:ascii="Times New Roman" w:eastAsia="Times New Roman" w:hAnsi="Times New Roman" w:cs="Times New Roman"/>
+          <w:color w:val="2E2D29"/>
+          <w:kern w:val="0"/>
+          <w14:ligatures w14:val="none"/>
+        </w:rPr>
+        <w:t xml:space="preserve"> I had difficulty navigating college as I didn’t have a support system. I had to figure it out as a go and only then with hindsight would things be clear. I didn’t know about internships, fellowships, and so forth. I joined the </w:t>
+      </w:r>
+      <w:proofErr w:type="spellStart"/>
+      <w:r>
+        <w:rPr>
+          <w:rFonts w:ascii="Times New Roman" w:eastAsia="Times New Roman" w:hAnsi="Times New Roman" w:cs="Times New Roman"/>
+          <w:color w:val="2E2D29"/>
+          <w:kern w:val="0"/>
+          <w14:ligatures w14:val="none"/>
+        </w:rPr>
+        <w:t>McNairs</w:t>
+      </w:r>
+      <w:proofErr w:type="spellEnd"/>
+      <w:r>
+        <w:rPr>
+          <w:rFonts w:ascii="Times New Roman" w:eastAsia="Times New Roman" w:hAnsi="Times New Roman" w:cs="Times New Roman"/>
+          <w:color w:val="2E2D29"/>
+          <w:kern w:val="0"/>
+          <w14:ligatures w14:val="none"/>
+        </w:rPr>
+        <w:t xml:space="preserve"> </w:t>
+      </w:r>
+      <w:proofErr w:type="gramStart"/>
+      <w:r>
+        <w:rPr>
+          <w:rFonts w:ascii="Times New Roman" w:eastAsia="Times New Roman" w:hAnsi="Times New Roman" w:cs="Times New Roman"/>
+          <w:color w:val="2E2D29"/>
+          <w:kern w:val="0"/>
+          <w14:ligatures w14:val="none"/>
+        </w:rPr>
+        <w:t>scholars</w:t>
+      </w:r>
+      <w:proofErr w:type="gramEnd"/>
+      <w:r>
+        <w:rPr>
+          <w:rFonts w:ascii="Times New Roman" w:eastAsia="Times New Roman" w:hAnsi="Times New Roman" w:cs="Times New Roman"/>
+          <w:color w:val="2E2D29"/>
+          <w:kern w:val="0"/>
+          <w14:ligatures w14:val="none"/>
+        </w:rPr>
+        <w:t xml:space="preserve"> program to help prepare myself for grad school. I knew that I wanted to become a professor and create research program for students like </w:t>
+      </w:r>
+      <w:proofErr w:type="gramStart"/>
+      <w:r>
+        <w:rPr>
+          <w:rFonts w:ascii="Times New Roman" w:eastAsia="Times New Roman" w:hAnsi="Times New Roman" w:cs="Times New Roman"/>
+          <w:color w:val="2E2D29"/>
+          <w:kern w:val="0"/>
+          <w14:ligatures w14:val="none"/>
+        </w:rPr>
+        <w:t>myself</w:t>
+      </w:r>
+      <w:proofErr w:type="gramEnd"/>
+      <w:r>
+        <w:rPr>
+          <w:rFonts w:ascii="Times New Roman" w:eastAsia="Times New Roman" w:hAnsi="Times New Roman" w:cs="Times New Roman"/>
+          <w:color w:val="2E2D29"/>
+          <w:kern w:val="0"/>
+          <w14:ligatures w14:val="none"/>
+        </w:rPr>
+        <w:t xml:space="preserve">. Students that had to figure it out as they </w:t>
+      </w:r>
+      <w:proofErr w:type="gramStart"/>
+      <w:r>
+        <w:rPr>
+          <w:rFonts w:ascii="Times New Roman" w:eastAsia="Times New Roman" w:hAnsi="Times New Roman" w:cs="Times New Roman"/>
+          <w:color w:val="2E2D29"/>
+          <w:kern w:val="0"/>
+          <w14:ligatures w14:val="none"/>
+        </w:rPr>
+        <w:t>go</w:t>
+      </w:r>
+      <w:proofErr w:type="gramEnd"/>
+      <w:r>
+        <w:rPr>
+          <w:rFonts w:ascii="Times New Roman" w:eastAsia="Times New Roman" w:hAnsi="Times New Roman" w:cs="Times New Roman"/>
+          <w:color w:val="2E2D29"/>
+          <w:kern w:val="0"/>
+          <w14:ligatures w14:val="none"/>
+        </w:rPr>
+        <w:t>. Students who are first generatio</w:t>
+      </w:r>
+      <w:r>
+        <w:rPr>
+          <w:rFonts w:ascii="Times New Roman" w:eastAsia="Times New Roman" w:hAnsi="Times New Roman" w:cs="Times New Roman"/>
+          <w:color w:val="2E2D29"/>
+          <w:kern w:val="0"/>
+          <w14:ligatures w14:val="none"/>
+        </w:rPr>
+        <w:t xml:space="preserve">n and </w:t>
+      </w:r>
+      <w:r>
+        <w:rPr>
+          <w:rFonts w:ascii="Times New Roman" w:eastAsia="Times New Roman" w:hAnsi="Times New Roman" w:cs="Times New Roman"/>
+          <w:color w:val="2E2D29"/>
+          <w:kern w:val="0"/>
+          <w14:ligatures w14:val="none"/>
+        </w:rPr>
+        <w:lastRenderedPageBreak/>
+        <w:t xml:space="preserve">didn’t have the </w:t>
+      </w:r>
+      <w:proofErr w:type="spellStart"/>
+      <w:r>
+        <w:rPr>
+          <w:rFonts w:ascii="Times New Roman" w:eastAsia="Times New Roman" w:hAnsi="Times New Roman" w:cs="Times New Roman"/>
+          <w:color w:val="2E2D29"/>
+          <w:kern w:val="0"/>
+          <w14:ligatures w14:val="none"/>
+        </w:rPr>
+        <w:t>recources</w:t>
+      </w:r>
+      <w:proofErr w:type="spellEnd"/>
+      <w:r>
+        <w:rPr>
+          <w:rFonts w:ascii="Times New Roman" w:eastAsia="Times New Roman" w:hAnsi="Times New Roman" w:cs="Times New Roman"/>
+          <w:color w:val="2E2D29"/>
+          <w:kern w:val="0"/>
+          <w14:ligatures w14:val="none"/>
+        </w:rPr>
+        <w:t xml:space="preserve"> or </w:t>
+      </w:r>
+      <w:proofErr w:type="spellStart"/>
+      <w:r>
+        <w:rPr>
+          <w:rFonts w:ascii="Times New Roman" w:eastAsia="Times New Roman" w:hAnsi="Times New Roman" w:cs="Times New Roman"/>
+          <w:color w:val="2E2D29"/>
+          <w:kern w:val="0"/>
+          <w14:ligatures w14:val="none"/>
+        </w:rPr>
+        <w:t>opportnites</w:t>
+      </w:r>
+      <w:proofErr w:type="spellEnd"/>
+      <w:r>
+        <w:rPr>
+          <w:rFonts w:ascii="Times New Roman" w:eastAsia="Times New Roman" w:hAnsi="Times New Roman" w:cs="Times New Roman"/>
+          <w:color w:val="2E2D29"/>
+          <w:kern w:val="0"/>
+          <w14:ligatures w14:val="none"/>
+        </w:rPr>
+        <w:t xml:space="preserve"> or knowledge at the time but were still determined to figure it out. From there I went on to get my </w:t>
+      </w:r>
+      <w:proofErr w:type="gramStart"/>
+      <w:r>
+        <w:rPr>
+          <w:rFonts w:ascii="Times New Roman" w:eastAsia="Times New Roman" w:hAnsi="Times New Roman" w:cs="Times New Roman"/>
+          <w:color w:val="2E2D29"/>
+          <w:kern w:val="0"/>
+          <w14:ligatures w14:val="none"/>
+        </w:rPr>
+        <w:t>masters</w:t>
+      </w:r>
+      <w:proofErr w:type="gramEnd"/>
+      <w:r>
+        <w:rPr>
+          <w:rFonts w:ascii="Times New Roman" w:eastAsia="Times New Roman" w:hAnsi="Times New Roman" w:cs="Times New Roman"/>
+          <w:color w:val="2E2D29"/>
+          <w:kern w:val="0"/>
+          <w14:ligatures w14:val="none"/>
+        </w:rPr>
+        <w:t xml:space="preserve"> at the </w:t>
+      </w:r>
+      <w:proofErr w:type="spellStart"/>
+      <w:r>
+        <w:rPr>
+          <w:rFonts w:ascii="Times New Roman" w:eastAsia="Times New Roman" w:hAnsi="Times New Roman" w:cs="Times New Roman"/>
+          <w:color w:val="2E2D29"/>
+          <w:kern w:val="0"/>
+          <w14:ligatures w14:val="none"/>
+        </w:rPr>
+        <w:t>Univeristy</w:t>
+      </w:r>
+      <w:proofErr w:type="spellEnd"/>
+      <w:r>
+        <w:rPr>
+          <w:rFonts w:ascii="Times New Roman" w:eastAsia="Times New Roman" w:hAnsi="Times New Roman" w:cs="Times New Roman"/>
+          <w:color w:val="2E2D29"/>
+          <w:kern w:val="0"/>
+          <w14:ligatures w14:val="none"/>
+        </w:rPr>
+        <w:t xml:space="preserve"> of Illinois </w:t>
+      </w:r>
+      <w:proofErr w:type="spellStart"/>
+      <w:r>
+        <w:rPr>
+          <w:rFonts w:ascii="Times New Roman" w:eastAsia="Times New Roman" w:hAnsi="Times New Roman" w:cs="Times New Roman"/>
+          <w:color w:val="2E2D29"/>
+          <w:kern w:val="0"/>
+          <w14:ligatures w14:val="none"/>
+        </w:rPr>
+        <w:t>Urbancha</w:t>
+      </w:r>
+      <w:proofErr w:type="spellEnd"/>
+      <w:r>
+        <w:rPr>
+          <w:rFonts w:ascii="Times New Roman" w:eastAsia="Times New Roman" w:hAnsi="Times New Roman" w:cs="Times New Roman"/>
+          <w:color w:val="2E2D29"/>
+          <w:kern w:val="0"/>
+          <w14:ligatures w14:val="none"/>
+        </w:rPr>
+        <w:t xml:space="preserve"> Champing. </w:t>
+      </w:r>
+      <w:r>
+        <w:rPr>
+          <w:rFonts w:ascii="Times New Roman" w:eastAsia="Times New Roman" w:hAnsi="Times New Roman" w:cs="Times New Roman"/>
+          <w:color w:val="2E2D29"/>
+          <w:kern w:val="0"/>
+          <w14:ligatures w14:val="none"/>
+        </w:rPr>
+        <w:t xml:space="preserve">I </w:t>
+      </w:r>
+      <w:proofErr w:type="gramStart"/>
+      <w:r>
+        <w:rPr>
+          <w:rFonts w:ascii="Times New Roman" w:eastAsia="Times New Roman" w:hAnsi="Times New Roman" w:cs="Times New Roman"/>
+          <w:color w:val="2E2D29"/>
+          <w:kern w:val="0"/>
+          <w14:ligatures w14:val="none"/>
+        </w:rPr>
+        <w:t>was not able to</w:t>
+      </w:r>
+      <w:proofErr w:type="gramEnd"/>
+      <w:r>
+        <w:rPr>
+          <w:rFonts w:ascii="Times New Roman" w:eastAsia="Times New Roman" w:hAnsi="Times New Roman" w:cs="Times New Roman"/>
+          <w:color w:val="2E2D29"/>
+          <w:kern w:val="0"/>
+          <w14:ligatures w14:val="none"/>
+        </w:rPr>
+        <w:t xml:space="preserve"> secure funding and had to take out loans my first semester. To reduce the cost of my education, I </w:t>
+      </w:r>
+      <w:proofErr w:type="gramStart"/>
+      <w:r>
+        <w:rPr>
+          <w:rFonts w:ascii="Times New Roman" w:eastAsia="Times New Roman" w:hAnsi="Times New Roman" w:cs="Times New Roman"/>
+          <w:color w:val="2E2D29"/>
+          <w:kern w:val="0"/>
+          <w14:ligatures w14:val="none"/>
+        </w:rPr>
+        <w:t>took on</w:t>
+      </w:r>
+      <w:proofErr w:type="gramEnd"/>
+      <w:r>
+        <w:rPr>
+          <w:rFonts w:ascii="Times New Roman" w:eastAsia="Times New Roman" w:hAnsi="Times New Roman" w:cs="Times New Roman"/>
+          <w:color w:val="2E2D29"/>
+          <w:kern w:val="0"/>
+          <w14:ligatures w14:val="none"/>
+        </w:rPr>
+        <w:t xml:space="preserve"> 5 </w:t>
+      </w:r>
+      <w:proofErr w:type="gramStart"/>
+      <w:r>
+        <w:rPr>
+          <w:rFonts w:ascii="Times New Roman" w:eastAsia="Times New Roman" w:hAnsi="Times New Roman" w:cs="Times New Roman"/>
+          <w:color w:val="2E2D29"/>
+          <w:kern w:val="0"/>
+          <w14:ligatures w14:val="none"/>
+        </w:rPr>
+        <w:t>classes</w:t>
+      </w:r>
+      <w:proofErr w:type="gramEnd"/>
+      <w:r>
+        <w:rPr>
+          <w:rFonts w:ascii="Times New Roman" w:eastAsia="Times New Roman" w:hAnsi="Times New Roman" w:cs="Times New Roman"/>
+          <w:color w:val="2E2D29"/>
+          <w:kern w:val="0"/>
+          <w14:ligatures w14:val="none"/>
+        </w:rPr>
+        <w:t xml:space="preserve"> my first semester to finish my degree faster. To make ends meet I also was working two jobs on campus. I quickly became burnt out and after my first semester, was on academic probation with a 2.78 GPA. </w:t>
+      </w:r>
+      <w:r>
+        <w:rPr>
+          <w:rFonts w:ascii="Times New Roman" w:hAnsi="Times New Roman" w:cs="Times New Roman"/>
+        </w:rPr>
+        <w:t xml:space="preserve">I ended my first semester with a 2.78 GPA and was placed on academic probation. </w:t>
+      </w:r>
+      <w:proofErr w:type="spellStart"/>
+      <w:proofErr w:type="gramStart"/>
+      <w:r>
+        <w:rPr>
+          <w:rFonts w:ascii="Times New Roman" w:hAnsi="Times New Roman" w:cs="Times New Roman"/>
+        </w:rPr>
+        <w:t>Forntauly</w:t>
+      </w:r>
+      <w:proofErr w:type="spellEnd"/>
+      <w:r>
+        <w:rPr>
+          <w:rFonts w:ascii="Times New Roman" w:hAnsi="Times New Roman" w:cs="Times New Roman"/>
+        </w:rPr>
+        <w:t xml:space="preserve"> that</w:t>
+      </w:r>
+      <w:proofErr w:type="gramEnd"/>
+      <w:r>
+        <w:rPr>
+          <w:rFonts w:ascii="Times New Roman" w:hAnsi="Times New Roman" w:cs="Times New Roman"/>
+        </w:rPr>
+        <w:t xml:space="preserve"> next semester, I was able to find a teaching </w:t>
+      </w:r>
+      <w:proofErr w:type="spellStart"/>
+      <w:r>
+        <w:rPr>
+          <w:rFonts w:ascii="Times New Roman" w:hAnsi="Times New Roman" w:cs="Times New Roman"/>
+        </w:rPr>
+        <w:t>assistaship</w:t>
+      </w:r>
+      <w:proofErr w:type="spellEnd"/>
+      <w:r>
+        <w:rPr>
+          <w:rFonts w:ascii="Times New Roman" w:hAnsi="Times New Roman" w:cs="Times New Roman"/>
+        </w:rPr>
+        <w:t xml:space="preserve"> which covered my tuition and fees for that semester. I also was able to find a research assistantship with my future advisor who would then be able to fund an extra year of my masters. In the end looking back at it, I did the best that I could in </w:t>
+      </w:r>
+      <w:proofErr w:type="gramStart"/>
+      <w:r>
+        <w:rPr>
+          <w:rFonts w:ascii="Times New Roman" w:hAnsi="Times New Roman" w:cs="Times New Roman"/>
+        </w:rPr>
+        <w:t>the</w:t>
+      </w:r>
+      <w:proofErr w:type="gramEnd"/>
+      <w:r>
+        <w:rPr>
+          <w:rFonts w:ascii="Times New Roman" w:hAnsi="Times New Roman" w:cs="Times New Roman"/>
+        </w:rPr>
+        <w:t xml:space="preserve"> moment. That second semester I was juggling 4 jobs and taking 3 classes. I was able to learn from my mistakes first semester and sought more help in my classes by engaging more with professors and working with students. If I </w:t>
+      </w:r>
+      <w:proofErr w:type="gramStart"/>
+      <w:r>
+        <w:rPr>
+          <w:rFonts w:ascii="Times New Roman" w:hAnsi="Times New Roman" w:cs="Times New Roman"/>
+        </w:rPr>
+        <w:t>wasn’t able to</w:t>
+      </w:r>
+      <w:proofErr w:type="gramEnd"/>
+      <w:r>
+        <w:rPr>
+          <w:rFonts w:ascii="Times New Roman" w:hAnsi="Times New Roman" w:cs="Times New Roman"/>
+        </w:rPr>
+        <w:t xml:space="preserve"> bring my </w:t>
+      </w:r>
+      <w:proofErr w:type="spellStart"/>
+      <w:r>
+        <w:rPr>
+          <w:rFonts w:ascii="Times New Roman" w:hAnsi="Times New Roman" w:cs="Times New Roman"/>
+        </w:rPr>
+        <w:t>cumalitve</w:t>
+      </w:r>
+      <w:proofErr w:type="spellEnd"/>
+      <w:r>
+        <w:rPr>
+          <w:rFonts w:ascii="Times New Roman" w:hAnsi="Times New Roman" w:cs="Times New Roman"/>
+        </w:rPr>
+        <w:t xml:space="preserve"> GPA up to over </w:t>
+      </w:r>
+      <w:proofErr w:type="gramStart"/>
+      <w:r>
+        <w:rPr>
+          <w:rFonts w:ascii="Times New Roman" w:hAnsi="Times New Roman" w:cs="Times New Roman"/>
+        </w:rPr>
+        <w:t>a 3.00</w:t>
+      </w:r>
+      <w:proofErr w:type="gramEnd"/>
+      <w:r>
+        <w:rPr>
+          <w:rFonts w:ascii="Times New Roman" w:hAnsi="Times New Roman" w:cs="Times New Roman"/>
+        </w:rPr>
+        <w:t xml:space="preserve"> that semester, then I would be placed on leave. That semester I was able to earn a 3.66 GPA and bring my overall GPA up to </w:t>
+      </w:r>
+      <w:proofErr w:type="gramStart"/>
+      <w:r>
+        <w:rPr>
+          <w:rFonts w:ascii="Times New Roman" w:hAnsi="Times New Roman" w:cs="Times New Roman"/>
+        </w:rPr>
+        <w:t>a 3.12</w:t>
+      </w:r>
+      <w:proofErr w:type="gramEnd"/>
+      <w:r>
+        <w:rPr>
+          <w:rFonts w:ascii="Times New Roman" w:hAnsi="Times New Roman" w:cs="Times New Roman"/>
+        </w:rPr>
+        <w:t>. From there, since I was able to acquire funding for another year, I was also able to retake classes and come out with a 4.00 and 3.33 fall and semester GPA, bringing my 2.78 to a 3.28.</w:t>
+      </w:r>
+      <w:r>
+        <w:rPr>
+          <w:rFonts w:ascii="Times New Roman" w:hAnsi="Times New Roman" w:cs="Times New Roman"/>
+        </w:rPr>
+        <w:t xml:space="preserve"> During that </w:t>
+      </w:r>
+      <w:proofErr w:type="gramStart"/>
+      <w:r>
+        <w:rPr>
+          <w:rFonts w:ascii="Times New Roman" w:hAnsi="Times New Roman" w:cs="Times New Roman"/>
+        </w:rPr>
+        <w:t>time</w:t>
+      </w:r>
+      <w:proofErr w:type="gramEnd"/>
+      <w:r>
+        <w:rPr>
+          <w:rFonts w:ascii="Times New Roman" w:hAnsi="Times New Roman" w:cs="Times New Roman"/>
+        </w:rPr>
+        <w:t xml:space="preserve"> I took on 2 more jobs, working 4 total to make ends meet. </w:t>
+      </w:r>
+      <w:r>
+        <w:rPr>
+          <w:rFonts w:ascii="Times New Roman" w:hAnsi="Times New Roman" w:cs="Times New Roman"/>
+        </w:rPr>
+        <w:t xml:space="preserve">Before graduating, I had a discussion with my advisor about my next steps. I still had my goal of becoming a </w:t>
+      </w:r>
+      <w:proofErr w:type="gramStart"/>
+      <w:r>
+        <w:rPr>
+          <w:rFonts w:ascii="Times New Roman" w:hAnsi="Times New Roman" w:cs="Times New Roman"/>
+        </w:rPr>
+        <w:t>professor</w:t>
+      </w:r>
+      <w:proofErr w:type="gramEnd"/>
+      <w:r>
+        <w:rPr>
+          <w:rFonts w:ascii="Times New Roman" w:hAnsi="Times New Roman" w:cs="Times New Roman"/>
+        </w:rPr>
+        <w:t xml:space="preserve"> but I was lacking in two areas, my academic and technical abilities. That’s when I decided to pursue another </w:t>
+      </w:r>
+      <w:proofErr w:type="gramStart"/>
+      <w:r>
+        <w:rPr>
+          <w:rFonts w:ascii="Times New Roman" w:hAnsi="Times New Roman" w:cs="Times New Roman"/>
+        </w:rPr>
+        <w:t>masters</w:t>
+      </w:r>
+      <w:proofErr w:type="gramEnd"/>
+      <w:r>
+        <w:rPr>
+          <w:rFonts w:ascii="Times New Roman" w:hAnsi="Times New Roman" w:cs="Times New Roman"/>
+        </w:rPr>
+        <w:t xml:space="preserve"> degree but now in electrical engineering with a focus in space systems engineering. I was planning on working full time as well and decided to pursue internship opportunities along the way. I still wanted to develop my skills as a professor </w:t>
+      </w:r>
+      <w:proofErr w:type="gramStart"/>
+      <w:r>
+        <w:rPr>
+          <w:rFonts w:ascii="Times New Roman" w:hAnsi="Times New Roman" w:cs="Times New Roman"/>
+        </w:rPr>
+        <w:t>so</w:t>
+      </w:r>
+      <w:proofErr w:type="gramEnd"/>
+      <w:r>
+        <w:rPr>
+          <w:rFonts w:ascii="Times New Roman" w:hAnsi="Times New Roman" w:cs="Times New Roman"/>
+        </w:rPr>
+        <w:t xml:space="preserve"> my first semester, I started working as a youth development professional at the Boys and Girls Club where I taught third/</w:t>
+      </w:r>
+      <w:proofErr w:type="spellStart"/>
+      <w:r>
+        <w:rPr>
+          <w:rFonts w:ascii="Times New Roman" w:hAnsi="Times New Roman" w:cs="Times New Roman"/>
+        </w:rPr>
+        <w:t>foruth</w:t>
+      </w:r>
+      <w:proofErr w:type="spellEnd"/>
+      <w:r>
+        <w:rPr>
+          <w:rFonts w:ascii="Times New Roman" w:hAnsi="Times New Roman" w:cs="Times New Roman"/>
+        </w:rPr>
+        <w:t xml:space="preserve"> and fifth/sixth graders computer literacy after school. And during the school day, I taught pre-algebra, </w:t>
+      </w:r>
+      <w:proofErr w:type="spellStart"/>
+      <w:r>
+        <w:rPr>
+          <w:rFonts w:ascii="Times New Roman" w:hAnsi="Times New Roman" w:cs="Times New Roman"/>
+        </w:rPr>
+        <w:t>algbrea</w:t>
+      </w:r>
+      <w:proofErr w:type="spellEnd"/>
+      <w:r>
+        <w:rPr>
+          <w:rFonts w:ascii="Times New Roman" w:hAnsi="Times New Roman" w:cs="Times New Roman"/>
+        </w:rPr>
+        <w:t xml:space="preserve"> I/II, </w:t>
+      </w:r>
+      <w:proofErr w:type="spellStart"/>
+      <w:r>
+        <w:rPr>
+          <w:rFonts w:ascii="Times New Roman" w:hAnsi="Times New Roman" w:cs="Times New Roman"/>
+        </w:rPr>
+        <w:t>precualucs</w:t>
+      </w:r>
+      <w:proofErr w:type="spellEnd"/>
+      <w:r>
+        <w:rPr>
+          <w:rFonts w:ascii="Times New Roman" w:hAnsi="Times New Roman" w:cs="Times New Roman"/>
+        </w:rPr>
+        <w:t xml:space="preserve">, and </w:t>
+      </w:r>
+      <w:proofErr w:type="spellStart"/>
+      <w:r>
+        <w:rPr>
+          <w:rFonts w:ascii="Times New Roman" w:hAnsi="Times New Roman" w:cs="Times New Roman"/>
+        </w:rPr>
+        <w:t>calcusus</w:t>
+      </w:r>
+      <w:proofErr w:type="spellEnd"/>
+      <w:r>
+        <w:rPr>
+          <w:rFonts w:ascii="Times New Roman" w:hAnsi="Times New Roman" w:cs="Times New Roman"/>
+        </w:rPr>
+        <w:t xml:space="preserve"> to </w:t>
+      </w:r>
+      <w:r>
+        <w:rPr>
+          <w:rFonts w:ascii="Times New Roman" w:hAnsi="Times New Roman" w:cs="Times New Roman"/>
+        </w:rPr>
+        <w:t xml:space="preserve">high schoolers. These students reminded me </w:t>
+      </w:r>
+      <w:proofErr w:type="gramStart"/>
+      <w:r>
+        <w:rPr>
+          <w:rFonts w:ascii="Times New Roman" w:hAnsi="Times New Roman" w:cs="Times New Roman"/>
+        </w:rPr>
+        <w:t>of myself on</w:t>
+      </w:r>
+      <w:proofErr w:type="gramEnd"/>
+      <w:r>
+        <w:rPr>
+          <w:rFonts w:ascii="Times New Roman" w:hAnsi="Times New Roman" w:cs="Times New Roman"/>
+        </w:rPr>
+        <w:t xml:space="preserve"> how they also came from difficult </w:t>
+      </w:r>
+      <w:proofErr w:type="spellStart"/>
+      <w:r>
+        <w:rPr>
+          <w:rFonts w:ascii="Times New Roman" w:hAnsi="Times New Roman" w:cs="Times New Roman"/>
+        </w:rPr>
+        <w:t>backgroudns</w:t>
+      </w:r>
+      <w:proofErr w:type="spellEnd"/>
+      <w:r>
+        <w:rPr>
+          <w:rFonts w:ascii="Times New Roman" w:hAnsi="Times New Roman" w:cs="Times New Roman"/>
+        </w:rPr>
+        <w:t xml:space="preserve"> and that was a key strength that I was able to develop in working with them. From there I was able to travel across the country to work at aerospace companies such as Blue Origin, Blue Canyon Technologies, and MIT Lincoln Laboratory. Where I’ve been able to work on software and hardware components for spacecrafts. </w:t>
+      </w:r>
     </w:p>
     <w:sectPr>
       <w:pgSz w:w="12240" w:h="15840"/>
@@ -1025,6 +2314,205 @@
 <file path=word/numbering.xml><?xml version="1.0" encoding="utf-8"?>
 <w:numbering xmlns:wpc="http://schemas.microsoft.com/office/word/2010/wordprocessingCanvas" xmlns:cx="http://schemas.microsoft.com/office/drawing/2014/chartex" xmlns:cx1="http://schemas.microsoft.com/office/drawing/2015/9/8/chartex" xmlns:cx2="http://schemas.microsoft.com/office/drawing/2015/10/21/chartex" xmlns:cx3="http://schemas.microsoft.com/office/drawing/2016/5/9/chartex" xmlns:cx4="http://schemas.microsoft.com/office/drawing/2016/5/10/chartex" xmlns:cx5="http://schemas.microsoft.com/office/drawing/2016/5/11/chartex" xmlns:cx6="http://schemas.microsoft.com/office/drawing/2016/5/12/chartex" xmlns:cx7="http://schemas.microsoft.com/office/drawing/2016/5/13/chartex" xmlns:cx8="http://schemas.microsoft.com/office/drawing/2016/5/14/chartex" xmlns:mc="http://schemas.openxmlformats.org/markup-compatibility/2006" xmlns:aink="http://schemas.microsoft.com/office/drawing/2016/ink" xmlns:am3d="http://schemas.microsoft.com/office/drawing/2017/model3d" xmlns:o="urn:schemas-microsoft-com:office:office" xmlns:oel="http://schemas.microsoft.com/office/2019/extlst" xmlns:r="http://schemas.openxmlformats.org/officeDocument/2006/relationships" xmlns:m="http://schemas.openxmlformats.org/officeDocument/2006/math" xmlns:v="urn:schemas-microsoft-com:vml" xmlns:wp14="http://schemas.microsoft.com/office/word/2010/wordprocessingDrawing" xmlns:wp="http://schemas.openxmlformats.org/drawingml/2006/wordprocessingDrawing" xmlns:w10="urn:schemas-microsoft-com:office:word" xmlns:w="http://schemas.openxmlformats.org/wordprocessingml/2006/main" xmlns:w14="http://schemas.microsoft.com/office/word/2010/wordml" xmlns:w15="http://schemas.microsoft.com/office/word/2012/wordml" xmlns:w16cex="http://schemas.microsoft.com/office/word/2018/wordml/cex" xmlns:w16cid="http://schemas.microsoft.com/office/word/2016/wordml/cid" xmlns:w16="http://schemas.microsoft.com/office/word/2018/wordml" xmlns:w16du="http://schemas.microsoft.com/office/word/2023/wordml/word16du" xmlns:w16sdtdh="http://schemas.microsoft.com/office/word/2020/wordml/sdtdatahash" xmlns:w16sdtfl="http://schemas.microsoft.com/office/word/2024/wordml/sdtformatlock" xmlns:w16se="http://schemas.microsoft.com/office/word/2015/wordml/symex" xmlns:wpg="http://schemas.microsoft.com/office/word/2010/wordprocessingGroup" xmlns:wpi="http://schemas.microsoft.com/office/word/2010/wordprocessingInk" xmlns:wne="http://schemas.microsoft.com/office/word/2006/wordml" xmlns:wps="http://schemas.microsoft.com/office/word/2010/wordprocessingShape" mc:Ignorable="w14 w15 w16se w16cid w16 w16cex w16sdtdh w16sdtfl w16du wp14">
   <w:abstractNum w:abstractNumId="0" w15:restartNumberingAfterBreak="0">
+    <w:nsid w:val="467112E2"/>
+    <w:multiLevelType w:val="hybridMultilevel"/>
+    <w:tmpl w:val="39E694C6"/>
+    <w:lvl w:ilvl="0" w:tplc="04090001">
+      <w:start w:val="1"/>
+      <w:numFmt w:val="bullet"/>
+      <w:lvlText w:val=""/>
+      <w:lvlJc w:val="left"/>
+      <w:pPr>
+        <w:ind w:left="1080" w:hanging="360"/>
+      </w:pPr>
+      <w:rPr>
+        <w:rFonts w:ascii="Symbol" w:hAnsi="Symbol" w:hint="default"/>
+      </w:rPr>
+    </w:lvl>
+    <w:lvl w:ilvl="1" w:tplc="04090003" w:tentative="1">
+      <w:start w:val="1"/>
+      <w:numFmt w:val="bullet"/>
+      <w:lvlText w:val="o"/>
+      <w:lvlJc w:val="left"/>
+      <w:pPr>
+        <w:ind w:left="1800" w:hanging="360"/>
+      </w:pPr>
+      <w:rPr>
+        <w:rFonts w:ascii="Courier New" w:hAnsi="Courier New" w:cs="Courier New" w:hint="default"/>
+      </w:rPr>
+    </w:lvl>
+    <w:lvl w:ilvl="2" w:tplc="04090005" w:tentative="1">
+      <w:start w:val="1"/>
+      <w:numFmt w:val="bullet"/>
+      <w:lvlText w:val=""/>
+      <w:lvlJc w:val="left"/>
+      <w:pPr>
+        <w:ind w:left="2520" w:hanging="360"/>
+      </w:pPr>
+      <w:rPr>
+        <w:rFonts w:ascii="Wingdings" w:hAnsi="Wingdings" w:hint="default"/>
+      </w:rPr>
+    </w:lvl>
+    <w:lvl w:ilvl="3" w:tplc="04090001" w:tentative="1">
+      <w:start w:val="1"/>
+      <w:numFmt w:val="bullet"/>
+      <w:lvlText w:val=""/>
+      <w:lvlJc w:val="left"/>
+      <w:pPr>
+        <w:ind w:left="3240" w:hanging="360"/>
+      </w:pPr>
+      <w:rPr>
+        <w:rFonts w:ascii="Symbol" w:hAnsi="Symbol" w:hint="default"/>
+      </w:rPr>
+    </w:lvl>
+    <w:lvl w:ilvl="4" w:tplc="04090003" w:tentative="1">
+      <w:start w:val="1"/>
+      <w:numFmt w:val="bullet"/>
+      <w:lvlText w:val="o"/>
+      <w:lvlJc w:val="left"/>
+      <w:pPr>
+        <w:ind w:left="3960" w:hanging="360"/>
+      </w:pPr>
+      <w:rPr>
+        <w:rFonts w:ascii="Courier New" w:hAnsi="Courier New" w:cs="Courier New" w:hint="default"/>
+      </w:rPr>
+    </w:lvl>
+    <w:lvl w:ilvl="5" w:tplc="04090005" w:tentative="1">
+      <w:start w:val="1"/>
+      <w:numFmt w:val="bullet"/>
+      <w:lvlText w:val=""/>
+      <w:lvlJc w:val="left"/>
+      <w:pPr>
+        <w:ind w:left="4680" w:hanging="360"/>
+      </w:pPr>
+      <w:rPr>
+        <w:rFonts w:ascii="Wingdings" w:hAnsi="Wingdings" w:hint="default"/>
+      </w:rPr>
+    </w:lvl>
+    <w:lvl w:ilvl="6" w:tplc="04090001" w:tentative="1">
+      <w:start w:val="1"/>
+      <w:numFmt w:val="bullet"/>
+      <w:lvlText w:val=""/>
+      <w:lvlJc w:val="left"/>
+      <w:pPr>
+        <w:ind w:left="5400" w:hanging="360"/>
+      </w:pPr>
+      <w:rPr>
+        <w:rFonts w:ascii="Symbol" w:hAnsi="Symbol" w:hint="default"/>
+      </w:rPr>
+    </w:lvl>
+    <w:lvl w:ilvl="7" w:tplc="04090003" w:tentative="1">
+      <w:start w:val="1"/>
+      <w:numFmt w:val="bullet"/>
+      <w:lvlText w:val="o"/>
+      <w:lvlJc w:val="left"/>
+      <w:pPr>
+        <w:ind w:left="6120" w:hanging="360"/>
+      </w:pPr>
+      <w:rPr>
+        <w:rFonts w:ascii="Courier New" w:hAnsi="Courier New" w:cs="Courier New" w:hint="default"/>
+      </w:rPr>
+    </w:lvl>
+    <w:lvl w:ilvl="8" w:tplc="04090005" w:tentative="1">
+      <w:start w:val="1"/>
+      <w:numFmt w:val="bullet"/>
+      <w:lvlText w:val=""/>
+      <w:lvlJc w:val="left"/>
+      <w:pPr>
+        <w:ind w:left="6840" w:hanging="360"/>
+      </w:pPr>
+      <w:rPr>
+        <w:rFonts w:ascii="Wingdings" w:hAnsi="Wingdings" w:hint="default"/>
+      </w:rPr>
+    </w:lvl>
+  </w:abstractNum>
+  <w:abstractNum w:abstractNumId="1" w15:restartNumberingAfterBreak="0">
+    <w:nsid w:val="5DA4219E"/>
+    <w:multiLevelType w:val="hybridMultilevel"/>
+    <w:tmpl w:val="A3E62414"/>
+    <w:lvl w:ilvl="0" w:tplc="0409000F">
+      <w:start w:val="1"/>
+      <w:numFmt w:val="decimal"/>
+      <w:lvlText w:val="%1."/>
+      <w:lvlJc w:val="left"/>
+      <w:pPr>
+        <w:ind w:left="720" w:hanging="360"/>
+      </w:pPr>
+    </w:lvl>
+    <w:lvl w:ilvl="1" w:tplc="04090019">
+      <w:start w:val="1"/>
+      <w:numFmt w:val="lowerLetter"/>
+      <w:lvlText w:val="%2."/>
+      <w:lvlJc w:val="left"/>
+      <w:pPr>
+        <w:ind w:left="1440" w:hanging="360"/>
+      </w:pPr>
+    </w:lvl>
+    <w:lvl w:ilvl="2" w:tplc="0409001B" w:tentative="1">
+      <w:start w:val="1"/>
+      <w:numFmt w:val="lowerRoman"/>
+      <w:lvlText w:val="%3."/>
+      <w:lvlJc w:val="right"/>
+      <w:pPr>
+        <w:ind w:left="2160" w:hanging="180"/>
+      </w:pPr>
+    </w:lvl>
+    <w:lvl w:ilvl="3" w:tplc="0409000F" w:tentative="1">
+      <w:start w:val="1"/>
+      <w:numFmt w:val="decimal"/>
+      <w:lvlText w:val="%4."/>
+      <w:lvlJc w:val="left"/>
+      <w:pPr>
+        <w:ind w:left="2880" w:hanging="360"/>
+      </w:pPr>
+    </w:lvl>
+    <w:lvl w:ilvl="4" w:tplc="04090019" w:tentative="1">
+      <w:start w:val="1"/>
+      <w:numFmt w:val="lowerLetter"/>
+      <w:lvlText w:val="%5."/>
+      <w:lvlJc w:val="left"/>
+      <w:pPr>
+        <w:ind w:left="3600" w:hanging="360"/>
+      </w:pPr>
+    </w:lvl>
+    <w:lvl w:ilvl="5" w:tplc="0409001B" w:tentative="1">
+      <w:start w:val="1"/>
+      <w:numFmt w:val="lowerRoman"/>
+      <w:lvlText w:val="%6."/>
+      <w:lvlJc w:val="right"/>
+      <w:pPr>
+        <w:ind w:left="4320" w:hanging="180"/>
+      </w:pPr>
+    </w:lvl>
+    <w:lvl w:ilvl="6" w:tplc="0409000F" w:tentative="1">
+      <w:start w:val="1"/>
+      <w:numFmt w:val="decimal"/>
+      <w:lvlText w:val="%7."/>
+      <w:lvlJc w:val="left"/>
+      <w:pPr>
+        <w:ind w:left="5040" w:hanging="360"/>
+      </w:pPr>
+    </w:lvl>
+    <w:lvl w:ilvl="7" w:tplc="04090019" w:tentative="1">
+      <w:start w:val="1"/>
+      <w:numFmt w:val="lowerLetter"/>
+      <w:lvlText w:val="%8."/>
+      <w:lvlJc w:val="left"/>
+      <w:pPr>
+        <w:ind w:left="5760" w:hanging="360"/>
+      </w:pPr>
+    </w:lvl>
+    <w:lvl w:ilvl="8" w:tplc="0409001B" w:tentative="1">
+      <w:start w:val="1"/>
+      <w:numFmt w:val="lowerRoman"/>
+      <w:lvlText w:val="%9."/>
+      <w:lvlJc w:val="right"/>
+      <w:pPr>
+        <w:ind w:left="6480" w:hanging="180"/>
+      </w:pPr>
+    </w:lvl>
+  </w:abstractNum>
+  <w:abstractNum w:abstractNumId="2" w15:restartNumberingAfterBreak="0">
     <w:nsid w:val="61000F03"/>
     <w:multiLevelType w:val="hybridMultilevel"/>
     <w:tmpl w:val="46D4C488"/>
@@ -1111,7 +2599,13 @@
     </w:lvl>
   </w:abstractNum>
   <w:num w:numId="1" w16cid:durableId="552231958">
+    <w:abstractNumId w:val="2"/>
+  </w:num>
+  <w:num w:numId="2" w16cid:durableId="758065202">
     <w:abstractNumId w:val="0"/>
+  </w:num>
+  <w:num w:numId="3" w16cid:durableId="1486360785">
+    <w:abstractNumId w:val="1"/>
   </w:num>
 </w:numbering>
 </file>
@@ -2048,7 +3542,6 @@
     <w:name w:val="Normal (Web)"/>
     <w:basedOn w:val="Normal"/>
     <w:uiPriority w:val="99"/>
-    <w:semiHidden/>
     <w:unhideWhenUsed/>
     <w:rsid w:val="00485D11"/>
     <w:pPr>
@@ -2058,6 +3551,29 @@
       <w:rFonts w:ascii="Times New Roman" w:eastAsia="Times New Roman" w:hAnsi="Times New Roman" w:cs="Times New Roman"/>
       <w:kern w:val="0"/>
       <w14:ligatures w14:val="none"/>
+    </w:rPr>
+  </w:style>
+  <w:style w:type="character" w:styleId="Hyperlink">
+    <w:name w:val="Hyperlink"/>
+    <w:basedOn w:val="DefaultParagraphFont"/>
+    <w:uiPriority w:val="99"/>
+    <w:unhideWhenUsed/>
+    <w:rsid w:val="00FE08A7"/>
+    <w:rPr>
+      <w:color w:val="467886" w:themeColor="hyperlink"/>
+      <w:u w:val="single"/>
+    </w:rPr>
+  </w:style>
+  <w:style w:type="character" w:styleId="UnresolvedMention">
+    <w:name w:val="Unresolved Mention"/>
+    <w:basedOn w:val="DefaultParagraphFont"/>
+    <w:uiPriority w:val="99"/>
+    <w:semiHidden/>
+    <w:unhideWhenUsed/>
+    <w:rsid w:val="00FE08A7"/>
+    <w:rPr>
+      <w:color w:val="605E5C"/>
+      <w:shd w:val="clear" w:color="auto" w:fill="E1DFDD"/>
     </w:rPr>
   </w:style>
 </w:styles>

</xml_diff>